<commit_message>
Completed Unit Tests Task: Book Selection
</commit_message>
<xml_diff>
--- a/JavaScript Advanced/Exam Practice/Retake Exam - 6 Apr 2022/Book Skeleton/03.  Book selection_Условие.docx
+++ b/JavaScript Advanced/Exam Practice/Retake Exam - 6 Apr 2022/Book Skeleton/03.  Book selection_Условие.docx
@@ -118,6 +118,7 @@
         </w:rPr>
         <w:t xml:space="preserve"> </w:t>
       </w:r>
+      <w:proofErr w:type="spellStart"/>
       <w:r>
         <w:rPr>
           <w:rStyle w:val="jlqj4b"/>
@@ -126,6 +127,7 @@
         </w:rPr>
         <w:t>bookSelection</w:t>
       </w:r>
+      <w:proofErr w:type="spellEnd"/>
       <w:r>
         <w:rPr>
           <w:noProof/>
@@ -138,7 +140,7 @@
     </w:p>
     <w:tbl>
       <w:tblPr>
-        <w:tblStyle w:val="a4"/>
+        <w:tblStyle w:val="TableGrid"/>
         <w:tblW w:w="8790" w:type="dxa"/>
         <w:tblInd w:w="23" w:type="dxa"/>
         <w:tblLayout w:type="fixed"/>
@@ -170,7 +172,7 @@
           </w:tcPr>
           <w:p>
             <w:pPr>
-              <w:pStyle w:val="HTML"/>
+              <w:pStyle w:val="HTMLPreformatted"/>
               <w:shd w:val="clear" w:color="auto" w:fill="FFFFFF"/>
               <w:rPr>
                 <w:rFonts w:ascii="Consolas" w:hAnsi="Consolas"/>
@@ -263,7 +265,7 @@
           </w:p>
           <w:p>
             <w:pPr>
-              <w:pStyle w:val="HTML"/>
+              <w:pStyle w:val="HTMLPreformatted"/>
               <w:shd w:val="clear" w:color="auto" w:fill="FFFFFF"/>
               <w:rPr>
                 <w:rFonts w:ascii="Consolas" w:hAnsi="Consolas"/>
@@ -365,7 +367,7 @@
           </w:p>
           <w:p>
             <w:pPr>
-              <w:pStyle w:val="HTML"/>
+              <w:pStyle w:val="HTMLPreformatted"/>
               <w:shd w:val="clear" w:color="auto" w:fill="FFFFFF"/>
               <w:rPr>
                 <w:rFonts w:ascii="Consolas" w:hAnsi="Consolas"/>
@@ -481,7 +483,7 @@
           </w:p>
           <w:p>
             <w:pPr>
-              <w:pStyle w:val="HTML"/>
+              <w:pStyle w:val="HTMLPreformatted"/>
               <w:shd w:val="clear" w:color="auto" w:fill="FFFFFF"/>
               <w:rPr>
                 <w:rFonts w:ascii="Consolas" w:hAnsi="Consolas"/>
@@ -539,7 +541,7 @@
           </w:p>
           <w:p>
             <w:pPr>
-              <w:pStyle w:val="HTML"/>
+              <w:pStyle w:val="HTMLPreformatted"/>
               <w:shd w:val="clear" w:color="auto" w:fill="FFFFFF"/>
               <w:rPr>
                 <w:rFonts w:ascii="Consolas" w:hAnsi="Consolas"/>
@@ -563,7 +565,7 @@
           </w:p>
           <w:p>
             <w:pPr>
-              <w:pStyle w:val="HTML"/>
+              <w:pStyle w:val="HTMLPreformatted"/>
               <w:shd w:val="clear" w:color="auto" w:fill="FFFFFF"/>
               <w:rPr>
                 <w:rFonts w:ascii="Consolas" w:hAnsi="Consolas"/>
@@ -596,7 +598,7 @@
           </w:p>
           <w:p>
             <w:pPr>
-              <w:pStyle w:val="HTML"/>
+              <w:pStyle w:val="HTMLPreformatted"/>
               <w:shd w:val="clear" w:color="auto" w:fill="FFFFFF"/>
               <w:rPr>
                 <w:rFonts w:ascii="Consolas" w:hAnsi="Consolas"/>
@@ -654,7 +656,7 @@
           </w:p>
           <w:p>
             <w:pPr>
-              <w:pStyle w:val="HTML"/>
+              <w:pStyle w:val="HTMLPreformatted"/>
               <w:shd w:val="clear" w:color="auto" w:fill="FFFFFF"/>
               <w:rPr>
                 <w:rFonts w:ascii="Consolas" w:hAnsi="Consolas"/>
@@ -691,6 +693,7 @@
           <w:rFonts w:cstheme="minorHAnsi"/>
         </w:rPr>
       </w:pPr>
+      <w:proofErr w:type="spellStart"/>
       <w:r>
         <w:rPr>
           <w:rStyle w:val="jlqj4b"/>
@@ -700,6 +703,7 @@
         </w:rPr>
         <w:t>isGenreSuitable</w:t>
       </w:r>
+      <w:proofErr w:type="spellEnd"/>
       <w:r>
         <w:rPr>
           <w:rStyle w:val="jlqj4b"/>
@@ -769,7 +773,7 @@
     </w:p>
     <w:p>
       <w:pPr>
-        <w:pStyle w:val="a3"/>
+        <w:pStyle w:val="ListParagraph"/>
         <w:numPr>
           <w:ilvl w:val="0"/>
           <w:numId w:val="1"/>
@@ -805,7 +809,7 @@
       </w:r>
       <w:r>
         <w:rPr>
-          <w:rStyle w:val="10"/>
+          <w:rStyle w:val="Heading1Char"/>
           <w:lang w:val="en"/>
         </w:rPr>
         <w:t xml:space="preserve"> </w:t>
@@ -906,7 +910,7 @@
     </w:p>
     <w:p>
       <w:pPr>
-        <w:pStyle w:val="a3"/>
+        <w:pStyle w:val="ListParagraph"/>
         <w:spacing w:after="0" w:line="360" w:lineRule="auto"/>
         <w:rPr>
           <w:lang w:val="bg-BG"/>
@@ -933,6 +937,7 @@
         </w:rPr>
         <w:t>`</w:t>
       </w:r>
+      <w:proofErr w:type="spellStart"/>
       <w:r>
         <w:rPr>
           <w:rFonts w:ascii="Consolas" w:hAnsi="Consolas"/>
@@ -940,8 +945,229 @@
           <w:bCs/>
           <w:lang w:val="bg-BG"/>
         </w:rPr>
-        <w:t>Books with ${genre} genre are not suitable for kids at ${age} age</w:t>
-      </w:r>
+        <w:t>Books</w:t>
+      </w:r>
+      <w:proofErr w:type="spellEnd"/>
+      <w:r>
+        <w:rPr>
+          <w:rFonts w:ascii="Consolas" w:hAnsi="Consolas"/>
+          <w:b/>
+          <w:bCs/>
+          <w:lang w:val="bg-BG"/>
+        </w:rPr>
+        <w:t xml:space="preserve"> </w:t>
+      </w:r>
+      <w:proofErr w:type="spellStart"/>
+      <w:r>
+        <w:rPr>
+          <w:rFonts w:ascii="Consolas" w:hAnsi="Consolas"/>
+          <w:b/>
+          <w:bCs/>
+          <w:lang w:val="bg-BG"/>
+        </w:rPr>
+        <w:t>with</w:t>
+      </w:r>
+      <w:proofErr w:type="spellEnd"/>
+      <w:r>
+        <w:rPr>
+          <w:rFonts w:ascii="Consolas" w:hAnsi="Consolas"/>
+          <w:b/>
+          <w:bCs/>
+          <w:lang w:val="bg-BG"/>
+        </w:rPr>
+        <w:t xml:space="preserve"> ${</w:t>
+      </w:r>
+      <w:proofErr w:type="spellStart"/>
+      <w:r>
+        <w:rPr>
+          <w:rFonts w:ascii="Consolas" w:hAnsi="Consolas"/>
+          <w:b/>
+          <w:bCs/>
+          <w:lang w:val="bg-BG"/>
+        </w:rPr>
+        <w:t>genre</w:t>
+      </w:r>
+      <w:proofErr w:type="spellEnd"/>
+      <w:r>
+        <w:rPr>
+          <w:rFonts w:ascii="Consolas" w:hAnsi="Consolas"/>
+          <w:b/>
+          <w:bCs/>
+          <w:lang w:val="bg-BG"/>
+        </w:rPr>
+        <w:t xml:space="preserve">} </w:t>
+      </w:r>
+      <w:proofErr w:type="spellStart"/>
+      <w:r>
+        <w:rPr>
+          <w:rFonts w:ascii="Consolas" w:hAnsi="Consolas"/>
+          <w:b/>
+          <w:bCs/>
+          <w:lang w:val="bg-BG"/>
+        </w:rPr>
+        <w:t>genre</w:t>
+      </w:r>
+      <w:proofErr w:type="spellEnd"/>
+      <w:r>
+        <w:rPr>
+          <w:rFonts w:ascii="Consolas" w:hAnsi="Consolas"/>
+          <w:b/>
+          <w:bCs/>
+          <w:lang w:val="bg-BG"/>
+        </w:rPr>
+        <w:t xml:space="preserve"> </w:t>
+      </w:r>
+      <w:proofErr w:type="spellStart"/>
+      <w:r>
+        <w:rPr>
+          <w:rFonts w:ascii="Consolas" w:hAnsi="Consolas"/>
+          <w:b/>
+          <w:bCs/>
+          <w:lang w:val="bg-BG"/>
+        </w:rPr>
+        <w:t>are</w:t>
+      </w:r>
+      <w:proofErr w:type="spellEnd"/>
+      <w:r>
+        <w:rPr>
+          <w:rFonts w:ascii="Consolas" w:hAnsi="Consolas"/>
+          <w:b/>
+          <w:bCs/>
+          <w:lang w:val="bg-BG"/>
+        </w:rPr>
+        <w:t xml:space="preserve"> </w:t>
+      </w:r>
+      <w:proofErr w:type="spellStart"/>
+      <w:r>
+        <w:rPr>
+          <w:rFonts w:ascii="Consolas" w:hAnsi="Consolas"/>
+          <w:b/>
+          <w:bCs/>
+          <w:lang w:val="bg-BG"/>
+        </w:rPr>
+        <w:t>not</w:t>
+      </w:r>
+      <w:proofErr w:type="spellEnd"/>
+      <w:r>
+        <w:rPr>
+          <w:rFonts w:ascii="Consolas" w:hAnsi="Consolas"/>
+          <w:b/>
+          <w:bCs/>
+          <w:lang w:val="bg-BG"/>
+        </w:rPr>
+        <w:t xml:space="preserve"> </w:t>
+      </w:r>
+      <w:proofErr w:type="spellStart"/>
+      <w:r>
+        <w:rPr>
+          <w:rFonts w:ascii="Consolas" w:hAnsi="Consolas"/>
+          <w:b/>
+          <w:bCs/>
+          <w:lang w:val="bg-BG"/>
+        </w:rPr>
+        <w:t>suitable</w:t>
+      </w:r>
+      <w:proofErr w:type="spellEnd"/>
+      <w:r>
+        <w:rPr>
+          <w:rFonts w:ascii="Consolas" w:hAnsi="Consolas"/>
+          <w:b/>
+          <w:bCs/>
+          <w:lang w:val="bg-BG"/>
+        </w:rPr>
+        <w:t xml:space="preserve"> </w:t>
+      </w:r>
+      <w:proofErr w:type="spellStart"/>
+      <w:r>
+        <w:rPr>
+          <w:rFonts w:ascii="Consolas" w:hAnsi="Consolas"/>
+          <w:b/>
+          <w:bCs/>
+          <w:lang w:val="bg-BG"/>
+        </w:rPr>
+        <w:t>for</w:t>
+      </w:r>
+      <w:proofErr w:type="spellEnd"/>
+      <w:r>
+        <w:rPr>
+          <w:rFonts w:ascii="Consolas" w:hAnsi="Consolas"/>
+          <w:b/>
+          <w:bCs/>
+          <w:lang w:val="bg-BG"/>
+        </w:rPr>
+        <w:t xml:space="preserve"> </w:t>
+      </w:r>
+      <w:proofErr w:type="spellStart"/>
+      <w:r>
+        <w:rPr>
+          <w:rFonts w:ascii="Consolas" w:hAnsi="Consolas"/>
+          <w:b/>
+          <w:bCs/>
+          <w:lang w:val="bg-BG"/>
+        </w:rPr>
+        <w:t>kids</w:t>
+      </w:r>
+      <w:proofErr w:type="spellEnd"/>
+      <w:r>
+        <w:rPr>
+          <w:rFonts w:ascii="Consolas" w:hAnsi="Consolas"/>
+          <w:b/>
+          <w:bCs/>
+          <w:lang w:val="bg-BG"/>
+        </w:rPr>
+        <w:t xml:space="preserve"> </w:t>
+      </w:r>
+      <w:proofErr w:type="spellStart"/>
+      <w:r>
+        <w:rPr>
+          <w:rFonts w:ascii="Consolas" w:hAnsi="Consolas"/>
+          <w:b/>
+          <w:bCs/>
+          <w:lang w:val="bg-BG"/>
+        </w:rPr>
+        <w:t>at</w:t>
+      </w:r>
+      <w:proofErr w:type="spellEnd"/>
+      <w:r>
+        <w:rPr>
+          <w:rFonts w:ascii="Consolas" w:hAnsi="Consolas"/>
+          <w:b/>
+          <w:bCs/>
+          <w:lang w:val="bg-BG"/>
+        </w:rPr>
+        <w:t xml:space="preserve"> ${</w:t>
+      </w:r>
+      <w:proofErr w:type="spellStart"/>
+      <w:r>
+        <w:rPr>
+          <w:rFonts w:ascii="Consolas" w:hAnsi="Consolas"/>
+          <w:b/>
+          <w:bCs/>
+          <w:lang w:val="bg-BG"/>
+        </w:rPr>
+        <w:t>age</w:t>
+      </w:r>
+      <w:proofErr w:type="spellEnd"/>
+      <w:r>
+        <w:rPr>
+          <w:rFonts w:ascii="Consolas" w:hAnsi="Consolas"/>
+          <w:b/>
+          <w:bCs/>
+          <w:lang w:val="bg-BG"/>
+        </w:rPr>
+        <w:t xml:space="preserve">} </w:t>
+      </w:r>
+      <w:proofErr w:type="spellStart"/>
+      <w:r>
+        <w:rPr>
+          <w:rFonts w:ascii="Consolas" w:hAnsi="Consolas"/>
+          <w:b/>
+          <w:bCs/>
+          <w:lang w:val="bg-BG"/>
+        </w:rPr>
+        <w:t>age</w:t>
+      </w:r>
+      <w:proofErr w:type="spellEnd"/>
       <w:r>
         <w:rPr>
           <w:rFonts w:ascii="Consolas" w:hAnsi="Consolas"/>
@@ -954,7 +1180,7 @@
     </w:p>
     <w:p>
       <w:pPr>
-        <w:pStyle w:val="a3"/>
+        <w:pStyle w:val="ListParagraph"/>
         <w:numPr>
           <w:ilvl w:val="0"/>
           <w:numId w:val="1"/>
@@ -997,7 +1223,7 @@
     </w:p>
     <w:p>
       <w:pPr>
-        <w:pStyle w:val="a3"/>
+        <w:pStyle w:val="ListParagraph"/>
         <w:spacing w:line="360" w:lineRule="auto"/>
       </w:pPr>
       <w:r>
@@ -1028,7 +1254,7 @@
     </w:p>
     <w:p>
       <w:pPr>
-        <w:pStyle w:val="a3"/>
+        <w:pStyle w:val="ListParagraph"/>
         <w:numPr>
           <w:ilvl w:val="0"/>
           <w:numId w:val="1"/>
@@ -1074,13 +1300,13 @@
     </w:p>
     <w:p>
       <w:pPr>
-        <w:pStyle w:val="a3"/>
+        <w:pStyle w:val="ListParagraph"/>
         <w:spacing w:line="360" w:lineRule="auto"/>
       </w:pPr>
     </w:p>
     <w:p>
       <w:pPr>
-        <w:pStyle w:val="a3"/>
+        <w:pStyle w:val="ListParagraph"/>
         <w:numPr>
           <w:ilvl w:val="0"/>
           <w:numId w:val="2"/>
@@ -1091,6 +1317,7 @@
           <w:b/>
         </w:rPr>
       </w:pPr>
+      <w:proofErr w:type="spellStart"/>
       <w:r>
         <w:rPr>
           <w:rFonts w:ascii="Consolas" w:hAnsi="Consolas"/>
@@ -1098,6 +1325,7 @@
         </w:rPr>
         <w:t>isItAffordable</w:t>
       </w:r>
+      <w:proofErr w:type="spellEnd"/>
       <w:r>
         <w:rPr>
           <w:rFonts w:ascii="Consolas" w:hAnsi="Consolas"/>
@@ -1199,7 +1427,7 @@
     </w:p>
     <w:p>
       <w:pPr>
-        <w:pStyle w:val="a3"/>
+        <w:pStyle w:val="ListParagraph"/>
         <w:numPr>
           <w:ilvl w:val="0"/>
           <w:numId w:val="3"/>
@@ -1326,7 +1554,7 @@
     </w:p>
     <w:p>
       <w:pPr>
-        <w:pStyle w:val="a3"/>
+        <w:pStyle w:val="ListParagraph"/>
         <w:numPr>
           <w:ilvl w:val="0"/>
           <w:numId w:val="3"/>
@@ -1397,7 +1625,7 @@
     </w:p>
     <w:p>
       <w:pPr>
-        <w:pStyle w:val="a3"/>
+        <w:pStyle w:val="ListParagraph"/>
         <w:spacing w:line="360" w:lineRule="auto"/>
         <w:ind w:firstLine="720"/>
         <w:rPr>
@@ -1436,7 +1664,7 @@
     </w:p>
     <w:p>
       <w:pPr>
-        <w:pStyle w:val="a3"/>
+        <w:pStyle w:val="ListParagraph"/>
         <w:numPr>
           <w:ilvl w:val="0"/>
           <w:numId w:val="3"/>
@@ -1479,7 +1707,7 @@
     </w:p>
     <w:p>
       <w:pPr>
-        <w:pStyle w:val="a3"/>
+        <w:pStyle w:val="ListParagraph"/>
         <w:spacing w:line="360" w:lineRule="auto"/>
         <w:ind w:firstLine="720"/>
         <w:rPr>
@@ -1494,6 +1722,7 @@
           <w:rFonts w:ascii="Consolas" w:hAnsi="Consolas"/>
           <w:b/>
         </w:rPr>
+        <w:lastRenderedPageBreak/>
         <w:t>`</w:t>
       </w:r>
       <w:r>
@@ -1515,16 +1744,20 @@
     </w:p>
     <w:p>
       <w:pPr>
-        <w:pStyle w:val="a3"/>
+        <w:pStyle w:val="ListParagraph"/>
         <w:numPr>
           <w:ilvl w:val="0"/>
           <w:numId w:val="3"/>
         </w:numPr>
         <w:spacing w:line="360" w:lineRule="auto"/>
+        <w:rPr>
+          <w:color w:val="70AD47" w:themeColor="accent6"/>
+        </w:rPr>
       </w:pPr>
       <w:r>
         <w:rPr>
           <w:rStyle w:val="jlqj4b"/>
+          <w:color w:val="70AD47" w:themeColor="accent6"/>
           <w:lang w:val="en"/>
         </w:rPr>
         <w:t>You need to validate the input, if</w:t>
@@ -1533,23 +1766,28 @@
         <w:rPr>
           <w:rStyle w:val="jlqj4b"/>
           <w:rFonts w:cstheme="minorHAnsi"/>
+          <w:color w:val="70AD47" w:themeColor="accent6"/>
           <w:lang w:val="en"/>
         </w:rPr>
         <w:t xml:space="preserve"> </w:t>
       </w:r>
+      <w:proofErr w:type="spellStart"/>
       <w:r>
         <w:rPr>
           <w:rStyle w:val="jlqj4b"/>
           <w:rFonts w:cstheme="minorHAnsi"/>
+          <w:color w:val="70AD47" w:themeColor="accent6"/>
           <w:lang w:val="bg-BG"/>
         </w:rPr>
         <w:t>the</w:t>
       </w:r>
+      <w:proofErr w:type="spellEnd"/>
       <w:r>
         <w:rPr>
           <w:rStyle w:val="jlqj4b"/>
           <w:rFonts w:cstheme="minorHAnsi"/>
           <w:b/>
+          <w:color w:val="70AD47" w:themeColor="accent6"/>
         </w:rPr>
         <w:t xml:space="preserve"> </w:t>
       </w:r>
@@ -1558,6 +1796,7 @@
           <w:rStyle w:val="jlqj4b"/>
           <w:rFonts w:ascii="Consolas" w:hAnsi="Consolas"/>
           <w:b/>
+          <w:color w:val="70AD47" w:themeColor="accent6"/>
         </w:rPr>
         <w:t xml:space="preserve">price </w:t>
       </w:r>
@@ -1566,6 +1805,7 @@
           <w:rStyle w:val="jlqj4b"/>
           <w:rFonts w:ascii="Consolas" w:hAnsi="Consolas"/>
           <w:bCs/>
+          <w:color w:val="70AD47" w:themeColor="accent6"/>
         </w:rPr>
         <w:t>and</w:t>
       </w:r>
@@ -1574,12 +1814,14 @@
           <w:rStyle w:val="jlqj4b"/>
           <w:rFonts w:ascii="Consolas" w:hAnsi="Consolas"/>
           <w:b/>
+          <w:color w:val="70AD47" w:themeColor="accent6"/>
         </w:rPr>
         <w:t xml:space="preserve"> budget</w:t>
       </w:r>
       <w:r>
         <w:rPr>
           <w:rStyle w:val="jlqj4b"/>
+          <w:color w:val="70AD47" w:themeColor="accent6"/>
         </w:rPr>
         <w:t xml:space="preserve"> are not a </w:t>
       </w:r>
@@ -1587,12 +1829,14 @@
         <w:rPr>
           <w:rStyle w:val="jlqj4b"/>
           <w:b/>
+          <w:color w:val="70AD47" w:themeColor="accent6"/>
         </w:rPr>
         <w:t>number</w:t>
       </w:r>
       <w:r>
         <w:rPr>
           <w:rStyle w:val="jlqj4b"/>
+          <w:color w:val="70AD47" w:themeColor="accent6"/>
         </w:rPr>
         <w:t xml:space="preserve">, </w:t>
       </w:r>
@@ -1600,18 +1844,21 @@
         <w:rPr>
           <w:rStyle w:val="jlqj4b"/>
           <w:b/>
+          <w:color w:val="70AD47" w:themeColor="accent6"/>
         </w:rPr>
         <w:t>throw</w:t>
       </w:r>
       <w:r>
         <w:rPr>
           <w:rStyle w:val="jlqj4b"/>
+          <w:color w:val="70AD47" w:themeColor="accent6"/>
         </w:rPr>
         <w:t xml:space="preserve"> an error:</w:t>
       </w:r>
       <w:r>
         <w:rPr>
           <w:rStyle w:val="jlqj4b"/>
+          <w:color w:val="70AD47" w:themeColor="accent6"/>
           <w:lang w:val="bg-BG"/>
         </w:rPr>
         <w:t xml:space="preserve"> </w:t>
@@ -1619,6 +1866,7 @@
       <w:r>
         <w:rPr>
           <w:noProof/>
+          <w:color w:val="70AD47" w:themeColor="accent6"/>
         </w:rPr>
         <w:t>"</w:t>
       </w:r>
@@ -1627,6 +1875,7 @@
           <w:rStyle w:val="jlqj4b"/>
           <w:rFonts w:ascii="Consolas" w:hAnsi="Consolas"/>
           <w:b/>
+          <w:color w:val="70AD47" w:themeColor="accent6"/>
           <w:lang w:val="en"/>
         </w:rPr>
         <w:t xml:space="preserve">Invalid </w:t>
@@ -1636,6 +1885,7 @@
           <w:rStyle w:val="jlqj4b"/>
           <w:rFonts w:ascii="Consolas" w:hAnsi="Consolas"/>
           <w:b/>
+          <w:color w:val="70AD47" w:themeColor="accent6"/>
           <w:lang w:val="en"/>
         </w:rPr>
         <w:t>input</w:t>
@@ -1643,13 +1893,14 @@
       <w:r>
         <w:rPr>
           <w:noProof/>
+          <w:color w:val="70AD47" w:themeColor="accent6"/>
         </w:rPr>
         <w:t>".</w:t>
       </w:r>
     </w:p>
     <w:p>
       <w:pPr>
-        <w:pStyle w:val="a3"/>
+        <w:pStyle w:val="ListParagraph"/>
         <w:spacing w:line="276" w:lineRule="auto"/>
         <w:rPr>
           <w:rFonts w:ascii="Consolas" w:hAnsi="Consolas"/>
@@ -1659,7 +1910,7 @@
     </w:p>
     <w:p>
       <w:pPr>
-        <w:pStyle w:val="a3"/>
+        <w:pStyle w:val="ListParagraph"/>
         <w:numPr>
           <w:ilvl w:val="0"/>
           <w:numId w:val="2"/>
@@ -1670,6 +1921,7 @@
           <w:b/>
         </w:rPr>
       </w:pPr>
+      <w:proofErr w:type="spellStart"/>
       <w:r>
         <w:rPr>
           <w:rStyle w:val="jlqj4b"/>
@@ -1679,6 +1931,7 @@
         </w:rPr>
         <w:t>suitableTitles</w:t>
       </w:r>
+      <w:proofErr w:type="spellEnd"/>
       <w:r>
         <w:rPr>
           <w:lang w:val="en"/>
@@ -1711,6 +1964,7 @@
         </w:rPr>
         <w:t xml:space="preserve">, </w:t>
       </w:r>
+      <w:proofErr w:type="spellStart"/>
       <w:r>
         <w:rPr>
           <w:rStyle w:val="jlqj4b"/>
@@ -1719,6 +1973,7 @@
         </w:rPr>
         <w:t>wantedGenre</w:t>
       </w:r>
+      <w:proofErr w:type="spellEnd"/>
       <w:r>
         <w:rPr>
           <w:rStyle w:val="jlqj4b"/>
@@ -1756,7 +2011,7 @@
     </w:p>
     <w:p>
       <w:pPr>
-        <w:pStyle w:val="a3"/>
+        <w:pStyle w:val="ListParagraph"/>
         <w:numPr>
           <w:ilvl w:val="1"/>
           <w:numId w:val="2"/>
@@ -1967,7 +2222,7 @@
     </w:p>
     <w:p>
       <w:pPr>
-        <w:pStyle w:val="a3"/>
+        <w:pStyle w:val="ListParagraph"/>
         <w:numPr>
           <w:ilvl w:val="1"/>
           <w:numId w:val="2"/>
@@ -2049,6 +2304,7 @@
         </w:rPr>
         <w:t xml:space="preserve">its genre is equal to the </w:t>
       </w:r>
+      <w:proofErr w:type="spellStart"/>
       <w:r>
         <w:rPr>
           <w:rStyle w:val="jlqj4b"/>
@@ -2057,6 +2313,7 @@
         </w:rPr>
         <w:t>wantedGenre</w:t>
       </w:r>
+      <w:proofErr w:type="spellEnd"/>
       <w:r>
         <w:rPr>
           <w:rStyle w:val="jlqj4b"/>
@@ -2067,7 +2324,7 @@
     </w:p>
     <w:p>
       <w:pPr>
-        <w:pStyle w:val="a3"/>
+        <w:pStyle w:val="ListParagraph"/>
         <w:numPr>
           <w:ilvl w:val="0"/>
           <w:numId w:val="4"/>
@@ -2136,19 +2393,26 @@
     </w:p>
     <w:p>
       <w:pPr>
-        <w:pStyle w:val="a3"/>
+        <w:pStyle w:val="ListParagraph"/>
         <w:numPr>
           <w:ilvl w:val="1"/>
           <w:numId w:val="2"/>
         </w:numPr>
         <w:spacing w:line="360" w:lineRule="auto"/>
+        <w:rPr>
+          <w:color w:val="70AD47" w:themeColor="accent6"/>
+        </w:rPr>
       </w:pPr>
       <w:r>
+        <w:rPr>
+          <w:color w:val="70AD47" w:themeColor="accent6"/>
+        </w:rPr>
         <w:t xml:space="preserve">There is a need for validation for the input, </w:t>
       </w:r>
       <w:r>
         <w:rPr>
           <w:rStyle w:val="jlqj4b"/>
+          <w:color w:val="70AD47" w:themeColor="accent6"/>
           <w:lang w:val="en"/>
         </w:rPr>
         <w:t xml:space="preserve">an </w:t>
@@ -2157,6 +2421,7 @@
         <w:rPr>
           <w:rStyle w:val="jlqj4b"/>
           <w:b/>
+          <w:color w:val="70AD47" w:themeColor="accent6"/>
           <w:lang w:val="en"/>
         </w:rPr>
         <w:t>array</w:t>
@@ -2164,6 +2429,7 @@
       <w:r>
         <w:rPr>
           <w:rStyle w:val="jlqj4b"/>
+          <w:color w:val="70AD47" w:themeColor="accent6"/>
           <w:lang w:val="en"/>
         </w:rPr>
         <w:t xml:space="preserve"> and </w:t>
@@ -2173,6 +2439,7 @@
           <w:rStyle w:val="jlqj4b"/>
           <w:b/>
           <w:bCs/>
+          <w:color w:val="70AD47" w:themeColor="accent6"/>
           <w:lang w:val="en"/>
         </w:rPr>
         <w:t>string</w:t>
@@ -2180,34 +2447,47 @@
       <w:r>
         <w:rPr>
           <w:rStyle w:val="jlqj4b"/>
+          <w:color w:val="70AD47" w:themeColor="accent6"/>
           <w:lang w:val="en"/>
         </w:rPr>
         <w:t xml:space="preserve"> may not always be valid</w:t>
       </w:r>
       <w:r>
+        <w:rPr>
+          <w:color w:val="70AD47" w:themeColor="accent6"/>
+        </w:rPr>
         <w:t xml:space="preserve">. In case of submitted </w:t>
       </w:r>
       <w:r>
         <w:rPr>
           <w:b/>
+          <w:color w:val="70AD47" w:themeColor="accent6"/>
         </w:rPr>
         <w:t>invalid</w:t>
       </w:r>
       <w:r>
+        <w:rPr>
+          <w:color w:val="70AD47" w:themeColor="accent6"/>
+        </w:rPr>
         <w:t xml:space="preserve"> parameters, </w:t>
       </w:r>
       <w:r>
         <w:rPr>
           <w:b/>
+          <w:color w:val="70AD47" w:themeColor="accent6"/>
         </w:rPr>
         <w:t xml:space="preserve">throw </w:t>
       </w:r>
       <w:r>
+        <w:rPr>
+          <w:color w:val="70AD47" w:themeColor="accent6"/>
+        </w:rPr>
         <w:t>an error</w:t>
       </w:r>
       <w:r>
         <w:rPr>
           <w:noProof/>
+          <w:color w:val="70AD47" w:themeColor="accent6"/>
         </w:rPr>
         <w:t xml:space="preserve"> "</w:t>
       </w:r>
@@ -2216,6 +2496,7 @@
           <w:rStyle w:val="jlqj4b"/>
           <w:rFonts w:ascii="Consolas" w:hAnsi="Consolas"/>
           <w:b/>
+          <w:color w:val="70AD47" w:themeColor="accent6"/>
           <w:lang w:val="en"/>
         </w:rPr>
         <w:t>Invalid input</w:t>
@@ -2223,13 +2504,14 @@
       <w:r>
         <w:rPr>
           <w:noProof/>
+          <w:color w:val="70AD47" w:themeColor="accent6"/>
         </w:rPr>
         <w:t>":</w:t>
       </w:r>
     </w:p>
     <w:p>
       <w:pPr>
-        <w:pStyle w:val="a3"/>
+        <w:pStyle w:val="ListParagraph"/>
         <w:numPr>
           <w:ilvl w:val="2"/>
           <w:numId w:val="2"/>
@@ -2237,11 +2519,13 @@
         <w:spacing w:line="360" w:lineRule="auto"/>
         <w:rPr>
           <w:rStyle w:val="jlqj4b"/>
+          <w:color w:val="70AD47" w:themeColor="accent6"/>
         </w:rPr>
       </w:pPr>
       <w:r>
         <w:rPr>
           <w:noProof/>
+          <w:color w:val="70AD47" w:themeColor="accent6"/>
         </w:rPr>
         <w:t xml:space="preserve">If passed </w:t>
       </w:r>
@@ -2250,6 +2534,7 @@
           <w:rStyle w:val="jlqj4b"/>
           <w:rFonts w:ascii="Consolas" w:hAnsi="Consolas"/>
           <w:b/>
+          <w:color w:val="70AD47" w:themeColor="accent6"/>
           <w:lang w:val="en"/>
         </w:rPr>
         <w:t>books</w:t>
@@ -2258,6 +2543,7 @@
         <w:rPr>
           <w:rStyle w:val="jlqj4b"/>
           <w:rFonts w:cstheme="minorHAnsi"/>
+          <w:color w:val="70AD47" w:themeColor="accent6"/>
           <w:lang w:val="en"/>
         </w:rPr>
         <w:t xml:space="preserve"> parameter</w:t>
@@ -2267,6 +2553,7 @@
           <w:rStyle w:val="jlqj4b"/>
           <w:rFonts w:cstheme="minorHAnsi"/>
           <w:b/>
+          <w:color w:val="70AD47" w:themeColor="accent6"/>
           <w:lang w:val="en"/>
         </w:rPr>
         <w:t xml:space="preserve"> </w:t>
@@ -2275,6 +2562,7 @@
         <w:rPr>
           <w:rStyle w:val="jlqj4b"/>
           <w:rFonts w:cstheme="minorHAnsi"/>
+          <w:color w:val="70AD47" w:themeColor="accent6"/>
           <w:lang w:val="en"/>
         </w:rPr>
         <w:t>is not an array.</w:t>
@@ -2282,31 +2570,39 @@
     </w:p>
     <w:p>
       <w:pPr>
-        <w:pStyle w:val="a3"/>
+        <w:pStyle w:val="ListParagraph"/>
         <w:numPr>
           <w:ilvl w:val="2"/>
           <w:numId w:val="2"/>
         </w:numPr>
         <w:spacing w:line="360" w:lineRule="auto"/>
+        <w:rPr>
+          <w:color w:val="70AD47" w:themeColor="accent6"/>
+        </w:rPr>
       </w:pPr>
       <w:r>
         <w:rPr>
           <w:rStyle w:val="jlqj4b"/>
+          <w:color w:val="70AD47" w:themeColor="accent6"/>
           <w:lang w:val="en"/>
         </w:rPr>
         <w:t xml:space="preserve">If the </w:t>
       </w:r>
-      <w:r>
-        <w:rPr>
-          <w:rStyle w:val="jlqj4b"/>
-          <w:rFonts w:ascii="Consolas" w:hAnsi="Consolas"/>
-          <w:b/>
+      <w:proofErr w:type="spellStart"/>
+      <w:r>
+        <w:rPr>
+          <w:rStyle w:val="jlqj4b"/>
+          <w:rFonts w:ascii="Consolas" w:hAnsi="Consolas"/>
+          <w:b/>
+          <w:color w:val="70AD47" w:themeColor="accent6"/>
         </w:rPr>
         <w:t>wantedGenre</w:t>
       </w:r>
-      <w:r>
-        <w:rPr>
-          <w:rStyle w:val="jlqj4b"/>
+      <w:proofErr w:type="spellEnd"/>
+      <w:r>
+        <w:rPr>
+          <w:rStyle w:val="jlqj4b"/>
+          <w:color w:val="70AD47" w:themeColor="accent6"/>
           <w:lang w:val="en"/>
         </w:rPr>
         <w:t xml:space="preserve"> </w:t>
@@ -2314,6 +2610,7 @@
       <w:r>
         <w:rPr>
           <w:rStyle w:val="jlqj4b"/>
+          <w:color w:val="70AD47" w:themeColor="accent6"/>
           <w:lang w:val="en"/>
         </w:rPr>
         <w:t xml:space="preserve">is not a </w:t>
@@ -2321,6 +2618,7 @@
       <w:r>
         <w:rPr>
           <w:rStyle w:val="jlqj4b"/>
+          <w:color w:val="70AD47" w:themeColor="accent6"/>
           <w:lang w:val="en"/>
         </w:rPr>
         <w:t>string</w:t>
@@ -2328,6 +2626,7 @@
       <w:r>
         <w:rPr>
           <w:rStyle w:val="jlqj4b"/>
+          <w:color w:val="70AD47" w:themeColor="accent6"/>
           <w:lang w:val="en"/>
         </w:rPr>
         <w:t>.</w:t>
@@ -2362,6 +2661,7 @@
       <w:r>
         <w:t xml:space="preserve">To ease you in the process, you are provided with an implementation that meets all of the specification requirements for the </w:t>
       </w:r>
+      <w:proofErr w:type="spellStart"/>
       <w:r>
         <w:rPr>
           <w:rStyle w:val="jlqj4b"/>
@@ -2370,13 +2670,14 @@
         </w:rPr>
         <w:t>bookSelection</w:t>
       </w:r>
+      <w:proofErr w:type="spellEnd"/>
       <w:r>
         <w:t xml:space="preserve"> object:</w:t>
       </w:r>
     </w:p>
     <w:tbl>
       <w:tblPr>
-        <w:tblStyle w:val="a4"/>
+        <w:tblStyle w:val="TableGrid"/>
         <w:tblW w:w="10080" w:type="dxa"/>
         <w:tblInd w:w="-275" w:type="dxa"/>
         <w:tblLayout w:type="fixed"/>
@@ -2449,6 +2750,7 @@
                 <w:lang w:val="bg-BG" w:eastAsia="bg-BG"/>
               </w:rPr>
             </w:pPr>
+            <w:proofErr w:type="spellStart"/>
             <w:r>
               <w:rPr>
                 <w:rFonts w:ascii="Consolas" w:eastAsia="Times New Roman" w:hAnsi="Consolas" w:cs="Times New Roman"/>
@@ -2459,6 +2761,7 @@
               </w:rPr>
               <w:t>const</w:t>
             </w:r>
+            <w:proofErr w:type="spellEnd"/>
             <w:r>
               <w:rPr>
                 <w:rFonts w:ascii="Consolas" w:eastAsia="Times New Roman" w:hAnsi="Consolas" w:cs="Times New Roman"/>
@@ -2469,6 +2772,7 @@
               </w:rPr>
               <w:t xml:space="preserve"> </w:t>
             </w:r>
+            <w:proofErr w:type="spellStart"/>
             <w:r>
               <w:rPr>
                 <w:rFonts w:ascii="Consolas" w:eastAsia="Times New Roman" w:hAnsi="Consolas" w:cs="Times New Roman"/>
@@ -2479,6 +2783,7 @@
               </w:rPr>
               <w:t>bookSelection</w:t>
             </w:r>
+            <w:proofErr w:type="spellEnd"/>
             <w:r>
               <w:rPr>
                 <w:rFonts w:ascii="Consolas" w:eastAsia="Times New Roman" w:hAnsi="Consolas" w:cs="Times New Roman"/>
@@ -2512,6 +2817,7 @@
               </w:rPr>
               <w:t xml:space="preserve">  </w:t>
             </w:r>
+            <w:proofErr w:type="spellStart"/>
             <w:r>
               <w:rPr>
                 <w:rFonts w:ascii="Consolas" w:eastAsia="Times New Roman" w:hAnsi="Consolas" w:cs="Times New Roman"/>
@@ -2522,6 +2828,7 @@
               </w:rPr>
               <w:t>isGenreSuitable</w:t>
             </w:r>
+            <w:proofErr w:type="spellEnd"/>
             <w:r>
               <w:rPr>
                 <w:rFonts w:ascii="Consolas" w:eastAsia="Times New Roman" w:hAnsi="Consolas" w:cs="Times New Roman"/>
@@ -2532,6 +2839,7 @@
               </w:rPr>
               <w:t>(</w:t>
             </w:r>
+            <w:proofErr w:type="spellStart"/>
             <w:r>
               <w:rPr>
                 <w:rFonts w:ascii="Consolas" w:eastAsia="Times New Roman" w:hAnsi="Consolas" w:cs="Times New Roman"/>
@@ -2542,6 +2850,7 @@
               </w:rPr>
               <w:t>genre</w:t>
             </w:r>
+            <w:proofErr w:type="spellEnd"/>
             <w:r>
               <w:rPr>
                 <w:rFonts w:ascii="Consolas" w:eastAsia="Times New Roman" w:hAnsi="Consolas" w:cs="Times New Roman"/>
@@ -2552,6 +2861,7 @@
               </w:rPr>
               <w:t xml:space="preserve">, </w:t>
             </w:r>
+            <w:proofErr w:type="spellStart"/>
             <w:r>
               <w:rPr>
                 <w:rFonts w:ascii="Consolas" w:eastAsia="Times New Roman" w:hAnsi="Consolas" w:cs="Times New Roman"/>
@@ -2562,6 +2872,7 @@
               </w:rPr>
               <w:t>age</w:t>
             </w:r>
+            <w:proofErr w:type="spellEnd"/>
             <w:r>
               <w:rPr>
                 <w:rFonts w:ascii="Consolas" w:eastAsia="Times New Roman" w:hAnsi="Consolas" w:cs="Times New Roman"/>
@@ -2595,6 +2906,7 @@
               </w:rPr>
               <w:t xml:space="preserve">    </w:t>
             </w:r>
+            <w:proofErr w:type="spellStart"/>
             <w:r>
               <w:rPr>
                 <w:rFonts w:ascii="Consolas" w:eastAsia="Times New Roman" w:hAnsi="Consolas" w:cs="Times New Roman"/>
@@ -2605,6 +2917,7 @@
               </w:rPr>
               <w:t>if</w:t>
             </w:r>
+            <w:proofErr w:type="spellEnd"/>
             <w:r>
               <w:rPr>
                 <w:rFonts w:ascii="Consolas" w:eastAsia="Times New Roman" w:hAnsi="Consolas" w:cs="Times New Roman"/>
@@ -2615,6 +2928,7 @@
               </w:rPr>
               <w:t xml:space="preserve"> (</w:t>
             </w:r>
+            <w:proofErr w:type="spellStart"/>
             <w:r>
               <w:rPr>
                 <w:rFonts w:ascii="Consolas" w:eastAsia="Times New Roman" w:hAnsi="Consolas" w:cs="Times New Roman"/>
@@ -2625,6 +2939,7 @@
               </w:rPr>
               <w:t>age</w:t>
             </w:r>
+            <w:proofErr w:type="spellEnd"/>
             <w:r>
               <w:rPr>
                 <w:rFonts w:ascii="Consolas" w:eastAsia="Times New Roman" w:hAnsi="Consolas" w:cs="Times New Roman"/>
@@ -2655,6 +2970,7 @@
               </w:rPr>
               <w:t xml:space="preserve"> &amp;&amp; (</w:t>
             </w:r>
+            <w:proofErr w:type="spellStart"/>
             <w:r>
               <w:rPr>
                 <w:rFonts w:ascii="Consolas" w:eastAsia="Times New Roman" w:hAnsi="Consolas" w:cs="Times New Roman"/>
@@ -2665,6 +2981,7 @@
               </w:rPr>
               <w:t>genre</w:t>
             </w:r>
+            <w:proofErr w:type="spellEnd"/>
             <w:r>
               <w:rPr>
                 <w:rFonts w:ascii="Consolas" w:eastAsia="Times New Roman" w:hAnsi="Consolas" w:cs="Times New Roman"/>
@@ -2683,7 +3000,29 @@
                 <w:szCs w:val="21"/>
                 <w:lang w:val="bg-BG" w:eastAsia="bg-BG"/>
               </w:rPr>
-              <w:t>"Thriller"</w:t>
+              <w:t>"</w:t>
+            </w:r>
+            <w:proofErr w:type="spellStart"/>
+            <w:r>
+              <w:rPr>
+                <w:rFonts w:ascii="Consolas" w:eastAsia="Times New Roman" w:hAnsi="Consolas" w:cs="Times New Roman"/>
+                <w:color w:val="A31515"/>
+                <w:sz w:val="21"/>
+                <w:szCs w:val="21"/>
+                <w:lang w:val="bg-BG" w:eastAsia="bg-BG"/>
+              </w:rPr>
+              <w:t>Thriller</w:t>
+            </w:r>
+            <w:proofErr w:type="spellEnd"/>
+            <w:r>
+              <w:rPr>
+                <w:rFonts w:ascii="Consolas" w:eastAsia="Times New Roman" w:hAnsi="Consolas" w:cs="Times New Roman"/>
+                <w:color w:val="A31515"/>
+                <w:sz w:val="21"/>
+                <w:szCs w:val="21"/>
+                <w:lang w:val="bg-BG" w:eastAsia="bg-BG"/>
+              </w:rPr>
+              <w:t>"</w:t>
             </w:r>
             <w:r>
               <w:rPr>
@@ -2695,6 +3034,7 @@
               </w:rPr>
               <w:t xml:space="preserve"> || </w:t>
             </w:r>
+            <w:proofErr w:type="spellStart"/>
             <w:r>
               <w:rPr>
                 <w:rFonts w:ascii="Consolas" w:eastAsia="Times New Roman" w:hAnsi="Consolas" w:cs="Times New Roman"/>
@@ -2705,6 +3045,7 @@
               </w:rPr>
               <w:t>genre</w:t>
             </w:r>
+            <w:proofErr w:type="spellEnd"/>
             <w:r>
               <w:rPr>
                 <w:rFonts w:ascii="Consolas" w:eastAsia="Times New Roman" w:hAnsi="Consolas" w:cs="Times New Roman"/>
@@ -2723,7 +3064,29 @@
                 <w:szCs w:val="21"/>
                 <w:lang w:val="bg-BG" w:eastAsia="bg-BG"/>
               </w:rPr>
-              <w:t>"Horror"</w:t>
+              <w:t>"</w:t>
+            </w:r>
+            <w:proofErr w:type="spellStart"/>
+            <w:r>
+              <w:rPr>
+                <w:rFonts w:ascii="Consolas" w:eastAsia="Times New Roman" w:hAnsi="Consolas" w:cs="Times New Roman"/>
+                <w:color w:val="A31515"/>
+                <w:sz w:val="21"/>
+                <w:szCs w:val="21"/>
+                <w:lang w:val="bg-BG" w:eastAsia="bg-BG"/>
+              </w:rPr>
+              <w:t>Horror</w:t>
+            </w:r>
+            <w:proofErr w:type="spellEnd"/>
+            <w:r>
+              <w:rPr>
+                <w:rFonts w:ascii="Consolas" w:eastAsia="Times New Roman" w:hAnsi="Consolas" w:cs="Times New Roman"/>
+                <w:color w:val="A31515"/>
+                <w:sz w:val="21"/>
+                <w:szCs w:val="21"/>
+                <w:lang w:val="bg-BG" w:eastAsia="bg-BG"/>
+              </w:rPr>
+              <w:t>"</w:t>
             </w:r>
             <w:r>
               <w:rPr>
@@ -2758,6 +3121,7 @@
               </w:rPr>
               <w:t xml:space="preserve">      </w:t>
             </w:r>
+            <w:proofErr w:type="spellStart"/>
             <w:r>
               <w:rPr>
                 <w:rFonts w:ascii="Consolas" w:eastAsia="Times New Roman" w:hAnsi="Consolas" w:cs="Times New Roman"/>
@@ -2768,6 +3132,7 @@
               </w:rPr>
               <w:t>return</w:t>
             </w:r>
+            <w:proofErr w:type="spellEnd"/>
             <w:r>
               <w:rPr>
                 <w:rFonts w:ascii="Consolas" w:eastAsia="Times New Roman" w:hAnsi="Consolas" w:cs="Times New Roman"/>
@@ -2786,7 +3151,51 @@
                 <w:szCs w:val="21"/>
                 <w:lang w:val="bg-BG" w:eastAsia="bg-BG"/>
               </w:rPr>
-              <w:t xml:space="preserve">`Books with </w:t>
+              <w:t>`</w:t>
+            </w:r>
+            <w:proofErr w:type="spellStart"/>
+            <w:r>
+              <w:rPr>
+                <w:rFonts w:ascii="Consolas" w:eastAsia="Times New Roman" w:hAnsi="Consolas" w:cs="Times New Roman"/>
+                <w:color w:val="A31515"/>
+                <w:sz w:val="21"/>
+                <w:szCs w:val="21"/>
+                <w:lang w:val="bg-BG" w:eastAsia="bg-BG"/>
+              </w:rPr>
+              <w:t>Books</w:t>
+            </w:r>
+            <w:proofErr w:type="spellEnd"/>
+            <w:r>
+              <w:rPr>
+                <w:rFonts w:ascii="Consolas" w:eastAsia="Times New Roman" w:hAnsi="Consolas" w:cs="Times New Roman"/>
+                <w:color w:val="A31515"/>
+                <w:sz w:val="21"/>
+                <w:szCs w:val="21"/>
+                <w:lang w:val="bg-BG" w:eastAsia="bg-BG"/>
+              </w:rPr>
+              <w:t xml:space="preserve"> </w:t>
+            </w:r>
+            <w:proofErr w:type="spellStart"/>
+            <w:r>
+              <w:rPr>
+                <w:rFonts w:ascii="Consolas" w:eastAsia="Times New Roman" w:hAnsi="Consolas" w:cs="Times New Roman"/>
+                <w:color w:val="A31515"/>
+                <w:sz w:val="21"/>
+                <w:szCs w:val="21"/>
+                <w:lang w:val="bg-BG" w:eastAsia="bg-BG"/>
+              </w:rPr>
+              <w:t>with</w:t>
+            </w:r>
+            <w:proofErr w:type="spellEnd"/>
+            <w:r>
+              <w:rPr>
+                <w:rFonts w:ascii="Consolas" w:eastAsia="Times New Roman" w:hAnsi="Consolas" w:cs="Times New Roman"/>
+                <w:color w:val="A31515"/>
+                <w:sz w:val="21"/>
+                <w:szCs w:val="21"/>
+                <w:lang w:val="bg-BG" w:eastAsia="bg-BG"/>
+              </w:rPr>
+              <w:t xml:space="preserve"> </w:t>
             </w:r>
             <w:r>
               <w:rPr>
@@ -2798,6 +3207,7 @@
               </w:rPr>
               <w:t>${</w:t>
             </w:r>
+            <w:proofErr w:type="spellStart"/>
             <w:r>
               <w:rPr>
                 <w:rFonts w:ascii="Consolas" w:eastAsia="Times New Roman" w:hAnsi="Consolas" w:cs="Times New Roman"/>
@@ -2808,6 +3218,7 @@
               </w:rPr>
               <w:t>genre</w:t>
             </w:r>
+            <w:proofErr w:type="spellEnd"/>
             <w:r>
               <w:rPr>
                 <w:rFonts w:ascii="Consolas" w:eastAsia="Times New Roman" w:hAnsi="Consolas" w:cs="Times New Roman"/>
@@ -2826,7 +3237,161 @@
                 <w:szCs w:val="21"/>
                 <w:lang w:val="bg-BG" w:eastAsia="bg-BG"/>
               </w:rPr>
-              <w:t xml:space="preserve"> genre are not suitable for kids at </w:t>
+              <w:t xml:space="preserve"> </w:t>
+            </w:r>
+            <w:proofErr w:type="spellStart"/>
+            <w:r>
+              <w:rPr>
+                <w:rFonts w:ascii="Consolas" w:eastAsia="Times New Roman" w:hAnsi="Consolas" w:cs="Times New Roman"/>
+                <w:color w:val="A31515"/>
+                <w:sz w:val="21"/>
+                <w:szCs w:val="21"/>
+                <w:lang w:val="bg-BG" w:eastAsia="bg-BG"/>
+              </w:rPr>
+              <w:t>genre</w:t>
+            </w:r>
+            <w:proofErr w:type="spellEnd"/>
+            <w:r>
+              <w:rPr>
+                <w:rFonts w:ascii="Consolas" w:eastAsia="Times New Roman" w:hAnsi="Consolas" w:cs="Times New Roman"/>
+                <w:color w:val="A31515"/>
+                <w:sz w:val="21"/>
+                <w:szCs w:val="21"/>
+                <w:lang w:val="bg-BG" w:eastAsia="bg-BG"/>
+              </w:rPr>
+              <w:t xml:space="preserve"> </w:t>
+            </w:r>
+            <w:proofErr w:type="spellStart"/>
+            <w:r>
+              <w:rPr>
+                <w:rFonts w:ascii="Consolas" w:eastAsia="Times New Roman" w:hAnsi="Consolas" w:cs="Times New Roman"/>
+                <w:color w:val="A31515"/>
+                <w:sz w:val="21"/>
+                <w:szCs w:val="21"/>
+                <w:lang w:val="bg-BG" w:eastAsia="bg-BG"/>
+              </w:rPr>
+              <w:t>are</w:t>
+            </w:r>
+            <w:proofErr w:type="spellEnd"/>
+            <w:r>
+              <w:rPr>
+                <w:rFonts w:ascii="Consolas" w:eastAsia="Times New Roman" w:hAnsi="Consolas" w:cs="Times New Roman"/>
+                <w:color w:val="A31515"/>
+                <w:sz w:val="21"/>
+                <w:szCs w:val="21"/>
+                <w:lang w:val="bg-BG" w:eastAsia="bg-BG"/>
+              </w:rPr>
+              <w:t xml:space="preserve"> </w:t>
+            </w:r>
+            <w:proofErr w:type="spellStart"/>
+            <w:r>
+              <w:rPr>
+                <w:rFonts w:ascii="Consolas" w:eastAsia="Times New Roman" w:hAnsi="Consolas" w:cs="Times New Roman"/>
+                <w:color w:val="A31515"/>
+                <w:sz w:val="21"/>
+                <w:szCs w:val="21"/>
+                <w:lang w:val="bg-BG" w:eastAsia="bg-BG"/>
+              </w:rPr>
+              <w:t>not</w:t>
+            </w:r>
+            <w:proofErr w:type="spellEnd"/>
+            <w:r>
+              <w:rPr>
+                <w:rFonts w:ascii="Consolas" w:eastAsia="Times New Roman" w:hAnsi="Consolas" w:cs="Times New Roman"/>
+                <w:color w:val="A31515"/>
+                <w:sz w:val="21"/>
+                <w:szCs w:val="21"/>
+                <w:lang w:val="bg-BG" w:eastAsia="bg-BG"/>
+              </w:rPr>
+              <w:t xml:space="preserve"> </w:t>
+            </w:r>
+            <w:proofErr w:type="spellStart"/>
+            <w:r>
+              <w:rPr>
+                <w:rFonts w:ascii="Consolas" w:eastAsia="Times New Roman" w:hAnsi="Consolas" w:cs="Times New Roman"/>
+                <w:color w:val="A31515"/>
+                <w:sz w:val="21"/>
+                <w:szCs w:val="21"/>
+                <w:lang w:val="bg-BG" w:eastAsia="bg-BG"/>
+              </w:rPr>
+              <w:t>suitable</w:t>
+            </w:r>
+            <w:proofErr w:type="spellEnd"/>
+            <w:r>
+              <w:rPr>
+                <w:rFonts w:ascii="Consolas" w:eastAsia="Times New Roman" w:hAnsi="Consolas" w:cs="Times New Roman"/>
+                <w:color w:val="A31515"/>
+                <w:sz w:val="21"/>
+                <w:szCs w:val="21"/>
+                <w:lang w:val="bg-BG" w:eastAsia="bg-BG"/>
+              </w:rPr>
+              <w:t xml:space="preserve"> </w:t>
+            </w:r>
+            <w:proofErr w:type="spellStart"/>
+            <w:r>
+              <w:rPr>
+                <w:rFonts w:ascii="Consolas" w:eastAsia="Times New Roman" w:hAnsi="Consolas" w:cs="Times New Roman"/>
+                <w:color w:val="A31515"/>
+                <w:sz w:val="21"/>
+                <w:szCs w:val="21"/>
+                <w:lang w:val="bg-BG" w:eastAsia="bg-BG"/>
+              </w:rPr>
+              <w:t>for</w:t>
+            </w:r>
+            <w:proofErr w:type="spellEnd"/>
+            <w:r>
+              <w:rPr>
+                <w:rFonts w:ascii="Consolas" w:eastAsia="Times New Roman" w:hAnsi="Consolas" w:cs="Times New Roman"/>
+                <w:color w:val="A31515"/>
+                <w:sz w:val="21"/>
+                <w:szCs w:val="21"/>
+                <w:lang w:val="bg-BG" w:eastAsia="bg-BG"/>
+              </w:rPr>
+              <w:t xml:space="preserve"> </w:t>
+            </w:r>
+            <w:proofErr w:type="spellStart"/>
+            <w:r>
+              <w:rPr>
+                <w:rFonts w:ascii="Consolas" w:eastAsia="Times New Roman" w:hAnsi="Consolas" w:cs="Times New Roman"/>
+                <w:color w:val="A31515"/>
+                <w:sz w:val="21"/>
+                <w:szCs w:val="21"/>
+                <w:lang w:val="bg-BG" w:eastAsia="bg-BG"/>
+              </w:rPr>
+              <w:t>kids</w:t>
+            </w:r>
+            <w:proofErr w:type="spellEnd"/>
+            <w:r>
+              <w:rPr>
+                <w:rFonts w:ascii="Consolas" w:eastAsia="Times New Roman" w:hAnsi="Consolas" w:cs="Times New Roman"/>
+                <w:color w:val="A31515"/>
+                <w:sz w:val="21"/>
+                <w:szCs w:val="21"/>
+                <w:lang w:val="bg-BG" w:eastAsia="bg-BG"/>
+              </w:rPr>
+              <w:t xml:space="preserve"> </w:t>
+            </w:r>
+            <w:proofErr w:type="spellStart"/>
+            <w:r>
+              <w:rPr>
+                <w:rFonts w:ascii="Consolas" w:eastAsia="Times New Roman" w:hAnsi="Consolas" w:cs="Times New Roman"/>
+                <w:color w:val="A31515"/>
+                <w:sz w:val="21"/>
+                <w:szCs w:val="21"/>
+                <w:lang w:val="bg-BG" w:eastAsia="bg-BG"/>
+              </w:rPr>
+              <w:t>at</w:t>
+            </w:r>
+            <w:proofErr w:type="spellEnd"/>
+            <w:r>
+              <w:rPr>
+                <w:rFonts w:ascii="Consolas" w:eastAsia="Times New Roman" w:hAnsi="Consolas" w:cs="Times New Roman"/>
+                <w:color w:val="A31515"/>
+                <w:sz w:val="21"/>
+                <w:szCs w:val="21"/>
+                <w:lang w:val="bg-BG" w:eastAsia="bg-BG"/>
+              </w:rPr>
+              <w:t xml:space="preserve"> </w:t>
             </w:r>
             <w:r>
               <w:rPr>
@@ -2838,6 +3403,7 @@
               </w:rPr>
               <w:t>${</w:t>
             </w:r>
+            <w:proofErr w:type="spellStart"/>
             <w:r>
               <w:rPr>
                 <w:rFonts w:ascii="Consolas" w:eastAsia="Times New Roman" w:hAnsi="Consolas" w:cs="Times New Roman"/>
@@ -2848,6 +3414,7 @@
               </w:rPr>
               <w:t>age</w:t>
             </w:r>
+            <w:proofErr w:type="spellEnd"/>
             <w:r>
               <w:rPr>
                 <w:rFonts w:ascii="Consolas" w:eastAsia="Times New Roman" w:hAnsi="Consolas" w:cs="Times New Roman"/>
@@ -2866,7 +3433,29 @@
                 <w:szCs w:val="21"/>
                 <w:lang w:val="bg-BG" w:eastAsia="bg-BG"/>
               </w:rPr>
-              <w:t xml:space="preserve"> age`</w:t>
+              <w:t xml:space="preserve"> </w:t>
+            </w:r>
+            <w:proofErr w:type="spellStart"/>
+            <w:r>
+              <w:rPr>
+                <w:rFonts w:ascii="Consolas" w:eastAsia="Times New Roman" w:hAnsi="Consolas" w:cs="Times New Roman"/>
+                <w:color w:val="A31515"/>
+                <w:sz w:val="21"/>
+                <w:szCs w:val="21"/>
+                <w:lang w:val="bg-BG" w:eastAsia="bg-BG"/>
+              </w:rPr>
+              <w:t>age</w:t>
+            </w:r>
+            <w:proofErr w:type="spellEnd"/>
+            <w:r>
+              <w:rPr>
+                <w:rFonts w:ascii="Consolas" w:eastAsia="Times New Roman" w:hAnsi="Consolas" w:cs="Times New Roman"/>
+                <w:color w:val="A31515"/>
+                <w:sz w:val="21"/>
+                <w:szCs w:val="21"/>
+                <w:lang w:val="bg-BG" w:eastAsia="bg-BG"/>
+              </w:rPr>
+              <w:t>`</w:t>
             </w:r>
             <w:r>
               <w:rPr>
@@ -2901,6 +3490,7 @@
               </w:rPr>
               <w:t xml:space="preserve">    } </w:t>
             </w:r>
+            <w:proofErr w:type="spellStart"/>
             <w:r>
               <w:rPr>
                 <w:rFonts w:ascii="Consolas" w:eastAsia="Times New Roman" w:hAnsi="Consolas" w:cs="Times New Roman"/>
@@ -2911,6 +3501,7 @@
               </w:rPr>
               <w:t>else</w:t>
             </w:r>
+            <w:proofErr w:type="spellEnd"/>
             <w:r>
               <w:rPr>
                 <w:rFonts w:ascii="Consolas" w:eastAsia="Times New Roman" w:hAnsi="Consolas" w:cs="Times New Roman"/>
@@ -2944,6 +3535,7 @@
               </w:rPr>
               <w:t xml:space="preserve">      </w:t>
             </w:r>
+            <w:proofErr w:type="spellStart"/>
             <w:r>
               <w:rPr>
                 <w:rFonts w:ascii="Consolas" w:eastAsia="Times New Roman" w:hAnsi="Consolas" w:cs="Times New Roman"/>
@@ -2954,6 +3546,7 @@
               </w:rPr>
               <w:t>return</w:t>
             </w:r>
+            <w:proofErr w:type="spellEnd"/>
             <w:r>
               <w:rPr>
                 <w:rFonts w:ascii="Consolas" w:eastAsia="Times New Roman" w:hAnsi="Consolas" w:cs="Times New Roman"/>
@@ -2975,17 +3568,85 @@
               <w:t>`</w:t>
             </w:r>
             <w:bookmarkStart w:id="0" w:name="_Hlk98234414"/>
-            <w:r>
-              <w:rPr>
-                <w:rFonts w:ascii="Consolas" w:eastAsia="Times New Roman" w:hAnsi="Consolas" w:cs="Times New Roman"/>
-                <w:color w:val="A31515"/>
-                <w:sz w:val="21"/>
-                <w:szCs w:val="21"/>
-                <w:lang w:val="bg-BG" w:eastAsia="bg-BG"/>
-              </w:rPr>
-              <w:t>Those books are suitable</w:t>
+            <w:proofErr w:type="spellStart"/>
+            <w:r>
+              <w:rPr>
+                <w:rFonts w:ascii="Consolas" w:eastAsia="Times New Roman" w:hAnsi="Consolas" w:cs="Times New Roman"/>
+                <w:color w:val="A31515"/>
+                <w:sz w:val="21"/>
+                <w:szCs w:val="21"/>
+                <w:lang w:val="bg-BG" w:eastAsia="bg-BG"/>
+              </w:rPr>
+              <w:t>Those</w:t>
+            </w:r>
+            <w:proofErr w:type="spellEnd"/>
+            <w:r>
+              <w:rPr>
+                <w:rFonts w:ascii="Consolas" w:eastAsia="Times New Roman" w:hAnsi="Consolas" w:cs="Times New Roman"/>
+                <w:color w:val="A31515"/>
+                <w:sz w:val="21"/>
+                <w:szCs w:val="21"/>
+                <w:lang w:val="bg-BG" w:eastAsia="bg-BG"/>
+              </w:rPr>
+              <w:t xml:space="preserve"> </w:t>
+            </w:r>
+            <w:proofErr w:type="spellStart"/>
+            <w:r>
+              <w:rPr>
+                <w:rFonts w:ascii="Consolas" w:eastAsia="Times New Roman" w:hAnsi="Consolas" w:cs="Times New Roman"/>
+                <w:color w:val="A31515"/>
+                <w:sz w:val="21"/>
+                <w:szCs w:val="21"/>
+                <w:lang w:val="bg-BG" w:eastAsia="bg-BG"/>
+              </w:rPr>
+              <w:t>books</w:t>
+            </w:r>
+            <w:proofErr w:type="spellEnd"/>
+            <w:r>
+              <w:rPr>
+                <w:rFonts w:ascii="Consolas" w:eastAsia="Times New Roman" w:hAnsi="Consolas" w:cs="Times New Roman"/>
+                <w:color w:val="A31515"/>
+                <w:sz w:val="21"/>
+                <w:szCs w:val="21"/>
+                <w:lang w:val="bg-BG" w:eastAsia="bg-BG"/>
+              </w:rPr>
+              <w:t xml:space="preserve"> </w:t>
+            </w:r>
+            <w:proofErr w:type="spellStart"/>
+            <w:r>
+              <w:rPr>
+                <w:rFonts w:ascii="Consolas" w:eastAsia="Times New Roman" w:hAnsi="Consolas" w:cs="Times New Roman"/>
+                <w:color w:val="A31515"/>
+                <w:sz w:val="21"/>
+                <w:szCs w:val="21"/>
+                <w:lang w:val="bg-BG" w:eastAsia="bg-BG"/>
+              </w:rPr>
+              <w:t>are</w:t>
+            </w:r>
+            <w:proofErr w:type="spellEnd"/>
+            <w:r>
+              <w:rPr>
+                <w:rFonts w:ascii="Consolas" w:eastAsia="Times New Roman" w:hAnsi="Consolas" w:cs="Times New Roman"/>
+                <w:color w:val="A31515"/>
+                <w:sz w:val="21"/>
+                <w:szCs w:val="21"/>
+                <w:lang w:val="bg-BG" w:eastAsia="bg-BG"/>
+              </w:rPr>
+              <w:t xml:space="preserve"> </w:t>
+            </w:r>
+            <w:proofErr w:type="spellStart"/>
+            <w:r>
+              <w:rPr>
+                <w:rFonts w:ascii="Consolas" w:eastAsia="Times New Roman" w:hAnsi="Consolas" w:cs="Times New Roman"/>
+                <w:color w:val="A31515"/>
+                <w:sz w:val="21"/>
+                <w:szCs w:val="21"/>
+                <w:lang w:val="bg-BG" w:eastAsia="bg-BG"/>
+              </w:rPr>
+              <w:t>suitable</w:t>
             </w:r>
             <w:bookmarkEnd w:id="0"/>
+            <w:proofErr w:type="spellEnd"/>
             <w:r>
               <w:rPr>
                 <w:rFonts w:ascii="Consolas" w:eastAsia="Times New Roman" w:hAnsi="Consolas" w:cs="Times New Roman"/>
@@ -3075,6 +3736,7 @@
               </w:rPr>
               <w:t xml:space="preserve">  </w:t>
             </w:r>
+            <w:proofErr w:type="spellStart"/>
             <w:r>
               <w:rPr>
                 <w:rFonts w:ascii="Consolas" w:eastAsia="Times New Roman" w:hAnsi="Consolas" w:cs="Times New Roman"/>
@@ -3085,6 +3747,7 @@
               </w:rPr>
               <w:t>isItAffordable</w:t>
             </w:r>
+            <w:proofErr w:type="spellEnd"/>
             <w:r>
               <w:rPr>
                 <w:rFonts w:ascii="Consolas" w:eastAsia="Times New Roman" w:hAnsi="Consolas" w:cs="Times New Roman"/>
@@ -3095,6 +3758,7 @@
               </w:rPr>
               <w:t>(</w:t>
             </w:r>
+            <w:proofErr w:type="spellStart"/>
             <w:r>
               <w:rPr>
                 <w:rFonts w:ascii="Consolas" w:eastAsia="Times New Roman" w:hAnsi="Consolas" w:cs="Times New Roman"/>
@@ -3105,6 +3769,7 @@
               </w:rPr>
               <w:t>price</w:t>
             </w:r>
+            <w:proofErr w:type="spellEnd"/>
             <w:r>
               <w:rPr>
                 <w:rFonts w:ascii="Consolas" w:eastAsia="Times New Roman" w:hAnsi="Consolas" w:cs="Times New Roman"/>
@@ -3115,6 +3780,7 @@
               </w:rPr>
               <w:t xml:space="preserve">, </w:t>
             </w:r>
+            <w:proofErr w:type="spellStart"/>
             <w:r>
               <w:rPr>
                 <w:rFonts w:ascii="Consolas" w:eastAsia="Times New Roman" w:hAnsi="Consolas" w:cs="Times New Roman"/>
@@ -3125,6 +3791,7 @@
               </w:rPr>
               <w:t>budget</w:t>
             </w:r>
+            <w:proofErr w:type="spellEnd"/>
             <w:r>
               <w:rPr>
                 <w:rFonts w:ascii="Consolas" w:eastAsia="Times New Roman" w:hAnsi="Consolas" w:cs="Times New Roman"/>
@@ -3158,6 +3825,7 @@
               </w:rPr>
               <w:t xml:space="preserve">    </w:t>
             </w:r>
+            <w:proofErr w:type="spellStart"/>
             <w:r>
               <w:rPr>
                 <w:rFonts w:ascii="Consolas" w:eastAsia="Times New Roman" w:hAnsi="Consolas" w:cs="Times New Roman"/>
@@ -3168,6 +3836,7 @@
               </w:rPr>
               <w:t>if</w:t>
             </w:r>
+            <w:proofErr w:type="spellEnd"/>
             <w:r>
               <w:rPr>
                 <w:rFonts w:ascii="Consolas" w:eastAsia="Times New Roman" w:hAnsi="Consolas" w:cs="Times New Roman"/>
@@ -3178,6 +3847,7 @@
               </w:rPr>
               <w:t xml:space="preserve"> (</w:t>
             </w:r>
+            <w:proofErr w:type="spellStart"/>
             <w:r>
               <w:rPr>
                 <w:rFonts w:ascii="Consolas" w:eastAsia="Times New Roman" w:hAnsi="Consolas" w:cs="Times New Roman"/>
@@ -3188,6 +3858,7 @@
               </w:rPr>
               <w:t>typeof</w:t>
             </w:r>
+            <w:proofErr w:type="spellEnd"/>
             <w:r>
               <w:rPr>
                 <w:rFonts w:ascii="Consolas" w:eastAsia="Times New Roman" w:hAnsi="Consolas" w:cs="Times New Roman"/>
@@ -3198,6 +3869,7 @@
               </w:rPr>
               <w:t xml:space="preserve"> </w:t>
             </w:r>
+            <w:proofErr w:type="spellStart"/>
             <w:r>
               <w:rPr>
                 <w:rFonts w:ascii="Consolas" w:eastAsia="Times New Roman" w:hAnsi="Consolas" w:cs="Times New Roman"/>
@@ -3208,6 +3880,7 @@
               </w:rPr>
               <w:t>price</w:t>
             </w:r>
+            <w:proofErr w:type="spellEnd"/>
             <w:r>
               <w:rPr>
                 <w:rFonts w:ascii="Consolas" w:eastAsia="Times New Roman" w:hAnsi="Consolas" w:cs="Times New Roman"/>
@@ -3226,7 +3899,29 @@
                 <w:szCs w:val="21"/>
                 <w:lang w:val="bg-BG" w:eastAsia="bg-BG"/>
               </w:rPr>
-              <w:t>"number"</w:t>
+              <w:t>"</w:t>
+            </w:r>
+            <w:proofErr w:type="spellStart"/>
+            <w:r>
+              <w:rPr>
+                <w:rFonts w:ascii="Consolas" w:eastAsia="Times New Roman" w:hAnsi="Consolas" w:cs="Times New Roman"/>
+                <w:color w:val="A31515"/>
+                <w:sz w:val="21"/>
+                <w:szCs w:val="21"/>
+                <w:lang w:val="bg-BG" w:eastAsia="bg-BG"/>
+              </w:rPr>
+              <w:t>number</w:t>
+            </w:r>
+            <w:proofErr w:type="spellEnd"/>
+            <w:r>
+              <w:rPr>
+                <w:rFonts w:ascii="Consolas" w:eastAsia="Times New Roman" w:hAnsi="Consolas" w:cs="Times New Roman"/>
+                <w:color w:val="A31515"/>
+                <w:sz w:val="21"/>
+                <w:szCs w:val="21"/>
+                <w:lang w:val="bg-BG" w:eastAsia="bg-BG"/>
+              </w:rPr>
+              <w:t>"</w:t>
             </w:r>
             <w:r>
               <w:rPr>
@@ -3238,6 +3933,7 @@
               </w:rPr>
               <w:t xml:space="preserve"> || </w:t>
             </w:r>
+            <w:proofErr w:type="spellStart"/>
             <w:r>
               <w:rPr>
                 <w:rFonts w:ascii="Consolas" w:eastAsia="Times New Roman" w:hAnsi="Consolas" w:cs="Times New Roman"/>
@@ -3248,6 +3944,7 @@
               </w:rPr>
               <w:t>typeof</w:t>
             </w:r>
+            <w:proofErr w:type="spellEnd"/>
             <w:r>
               <w:rPr>
                 <w:rFonts w:ascii="Consolas" w:eastAsia="Times New Roman" w:hAnsi="Consolas" w:cs="Times New Roman"/>
@@ -3258,6 +3955,7 @@
               </w:rPr>
               <w:t xml:space="preserve"> </w:t>
             </w:r>
+            <w:proofErr w:type="spellStart"/>
             <w:r>
               <w:rPr>
                 <w:rFonts w:ascii="Consolas" w:eastAsia="Times New Roman" w:hAnsi="Consolas" w:cs="Times New Roman"/>
@@ -3268,6 +3966,7 @@
               </w:rPr>
               <w:t>budget</w:t>
             </w:r>
+            <w:proofErr w:type="spellEnd"/>
             <w:r>
               <w:rPr>
                 <w:rFonts w:ascii="Consolas" w:eastAsia="Times New Roman" w:hAnsi="Consolas" w:cs="Times New Roman"/>
@@ -3286,7 +3985,29 @@
                 <w:szCs w:val="21"/>
                 <w:lang w:val="bg-BG" w:eastAsia="bg-BG"/>
               </w:rPr>
-              <w:t>"number"</w:t>
+              <w:t>"</w:t>
+            </w:r>
+            <w:proofErr w:type="spellStart"/>
+            <w:r>
+              <w:rPr>
+                <w:rFonts w:ascii="Consolas" w:eastAsia="Times New Roman" w:hAnsi="Consolas" w:cs="Times New Roman"/>
+                <w:color w:val="A31515"/>
+                <w:sz w:val="21"/>
+                <w:szCs w:val="21"/>
+                <w:lang w:val="bg-BG" w:eastAsia="bg-BG"/>
+              </w:rPr>
+              <w:t>number</w:t>
+            </w:r>
+            <w:proofErr w:type="spellEnd"/>
+            <w:r>
+              <w:rPr>
+                <w:rFonts w:ascii="Consolas" w:eastAsia="Times New Roman" w:hAnsi="Consolas" w:cs="Times New Roman"/>
+                <w:color w:val="A31515"/>
+                <w:sz w:val="21"/>
+                <w:szCs w:val="21"/>
+                <w:lang w:val="bg-BG" w:eastAsia="bg-BG"/>
+              </w:rPr>
+              <w:t>"</w:t>
             </w:r>
             <w:r>
               <w:rPr>
@@ -3321,6 +4042,7 @@
               </w:rPr>
               <w:t xml:space="preserve">      </w:t>
             </w:r>
+            <w:proofErr w:type="spellStart"/>
             <w:r>
               <w:rPr>
                 <w:rFonts w:ascii="Consolas" w:eastAsia="Times New Roman" w:hAnsi="Consolas" w:cs="Times New Roman"/>
@@ -3331,6 +4053,7 @@
               </w:rPr>
               <w:t>throw</w:t>
             </w:r>
+            <w:proofErr w:type="spellEnd"/>
             <w:r>
               <w:rPr>
                 <w:rFonts w:ascii="Consolas" w:eastAsia="Times New Roman" w:hAnsi="Consolas" w:cs="Times New Roman"/>
@@ -3341,6 +4064,7 @@
               </w:rPr>
               <w:t xml:space="preserve"> </w:t>
             </w:r>
+            <w:proofErr w:type="spellStart"/>
             <w:r>
               <w:rPr>
                 <w:rFonts w:ascii="Consolas" w:eastAsia="Times New Roman" w:hAnsi="Consolas" w:cs="Times New Roman"/>
@@ -3351,6 +4075,7 @@
               </w:rPr>
               <w:t>new</w:t>
             </w:r>
+            <w:proofErr w:type="spellEnd"/>
             <w:r>
               <w:rPr>
                 <w:rFonts w:ascii="Consolas" w:eastAsia="Times New Roman" w:hAnsi="Consolas" w:cs="Times New Roman"/>
@@ -3361,6 +4086,7 @@
               </w:rPr>
               <w:t xml:space="preserve"> </w:t>
             </w:r>
+            <w:proofErr w:type="spellStart"/>
             <w:r>
               <w:rPr>
                 <w:rFonts w:ascii="Consolas" w:eastAsia="Times New Roman" w:hAnsi="Consolas" w:cs="Times New Roman"/>
@@ -3371,6 +4097,7 @@
               </w:rPr>
               <w:t>Error</w:t>
             </w:r>
+            <w:proofErr w:type="spellEnd"/>
             <w:r>
               <w:rPr>
                 <w:rFonts w:ascii="Consolas" w:eastAsia="Times New Roman" w:hAnsi="Consolas" w:cs="Times New Roman"/>
@@ -3389,7 +4116,29 @@
                 <w:szCs w:val="21"/>
                 <w:lang w:val="bg-BG" w:eastAsia="bg-BG"/>
               </w:rPr>
-              <w:t xml:space="preserve">"Invalid </w:t>
+              <w:t>"</w:t>
+            </w:r>
+            <w:proofErr w:type="spellStart"/>
+            <w:r>
+              <w:rPr>
+                <w:rFonts w:ascii="Consolas" w:eastAsia="Times New Roman" w:hAnsi="Consolas" w:cs="Times New Roman"/>
+                <w:color w:val="A31515"/>
+                <w:sz w:val="21"/>
+                <w:szCs w:val="21"/>
+                <w:lang w:val="bg-BG" w:eastAsia="bg-BG"/>
+              </w:rPr>
+              <w:t>Invalid</w:t>
+            </w:r>
+            <w:proofErr w:type="spellEnd"/>
+            <w:r>
+              <w:rPr>
+                <w:rFonts w:ascii="Consolas" w:eastAsia="Times New Roman" w:hAnsi="Consolas" w:cs="Times New Roman"/>
+                <w:color w:val="A31515"/>
+                <w:sz w:val="21"/>
+                <w:szCs w:val="21"/>
+                <w:lang w:val="bg-BG" w:eastAsia="bg-BG"/>
+              </w:rPr>
+              <w:t xml:space="preserve"> </w:t>
             </w:r>
             <w:r>
               <w:rPr>
@@ -3480,6 +4229,7 @@
               </w:rPr>
               <w:t xml:space="preserve">    </w:t>
             </w:r>
+            <w:proofErr w:type="spellStart"/>
             <w:r>
               <w:rPr>
                 <w:rFonts w:ascii="Consolas" w:eastAsia="Times New Roman" w:hAnsi="Consolas" w:cs="Times New Roman"/>
@@ -3490,6 +4240,7 @@
               </w:rPr>
               <w:t>let</w:t>
             </w:r>
+            <w:proofErr w:type="spellEnd"/>
             <w:r>
               <w:rPr>
                 <w:rFonts w:ascii="Consolas" w:eastAsia="Times New Roman" w:hAnsi="Consolas" w:cs="Times New Roman"/>
@@ -3500,6 +4251,7 @@
               </w:rPr>
               <w:t xml:space="preserve"> </w:t>
             </w:r>
+            <w:proofErr w:type="spellStart"/>
             <w:r>
               <w:rPr>
                 <w:rFonts w:ascii="Consolas" w:eastAsia="Times New Roman" w:hAnsi="Consolas" w:cs="Times New Roman"/>
@@ -3510,6 +4262,7 @@
               </w:rPr>
               <w:t>result</w:t>
             </w:r>
+            <w:proofErr w:type="spellEnd"/>
             <w:r>
               <w:rPr>
                 <w:rFonts w:ascii="Consolas" w:eastAsia="Times New Roman" w:hAnsi="Consolas" w:cs="Times New Roman"/>
@@ -3520,6 +4273,7 @@
               </w:rPr>
               <w:t xml:space="preserve"> = </w:t>
             </w:r>
+            <w:proofErr w:type="spellStart"/>
             <w:r>
               <w:rPr>
                 <w:rFonts w:ascii="Consolas" w:eastAsia="Times New Roman" w:hAnsi="Consolas" w:cs="Times New Roman"/>
@@ -3530,6 +4284,7 @@
               </w:rPr>
               <w:t>budget</w:t>
             </w:r>
+            <w:proofErr w:type="spellEnd"/>
             <w:r>
               <w:rPr>
                 <w:rFonts w:ascii="Consolas" w:eastAsia="Times New Roman" w:hAnsi="Consolas" w:cs="Times New Roman"/>
@@ -3540,6 +4295,7 @@
               </w:rPr>
               <w:t xml:space="preserve"> - </w:t>
             </w:r>
+            <w:proofErr w:type="spellStart"/>
             <w:r>
               <w:rPr>
                 <w:rFonts w:ascii="Consolas" w:eastAsia="Times New Roman" w:hAnsi="Consolas" w:cs="Times New Roman"/>
@@ -3550,6 +4306,7 @@
               </w:rPr>
               <w:t>price</w:t>
             </w:r>
+            <w:proofErr w:type="spellEnd"/>
             <w:r>
               <w:rPr>
                 <w:rFonts w:ascii="Consolas" w:eastAsia="Times New Roman" w:hAnsi="Consolas" w:cs="Times New Roman"/>
@@ -3596,6 +4353,7 @@
               </w:rPr>
               <w:t xml:space="preserve">    </w:t>
             </w:r>
+            <w:proofErr w:type="spellStart"/>
             <w:r>
               <w:rPr>
                 <w:rFonts w:ascii="Consolas" w:eastAsia="Times New Roman" w:hAnsi="Consolas" w:cs="Times New Roman"/>
@@ -3606,6 +4364,7 @@
               </w:rPr>
               <w:t>if</w:t>
             </w:r>
+            <w:proofErr w:type="spellEnd"/>
             <w:r>
               <w:rPr>
                 <w:rFonts w:ascii="Consolas" w:eastAsia="Times New Roman" w:hAnsi="Consolas" w:cs="Times New Roman"/>
@@ -3616,6 +4375,7 @@
               </w:rPr>
               <w:t xml:space="preserve"> (</w:t>
             </w:r>
+            <w:proofErr w:type="spellStart"/>
             <w:r>
               <w:rPr>
                 <w:rFonts w:ascii="Consolas" w:eastAsia="Times New Roman" w:hAnsi="Consolas" w:cs="Times New Roman"/>
@@ -3626,6 +4386,7 @@
               </w:rPr>
               <w:t>result</w:t>
             </w:r>
+            <w:proofErr w:type="spellEnd"/>
             <w:r>
               <w:rPr>
                 <w:rFonts w:ascii="Consolas" w:eastAsia="Times New Roman" w:hAnsi="Consolas" w:cs="Times New Roman"/>
@@ -3679,6 +4440,7 @@
               </w:rPr>
               <w:t xml:space="preserve">      </w:t>
             </w:r>
+            <w:proofErr w:type="spellStart"/>
             <w:r>
               <w:rPr>
                 <w:rFonts w:ascii="Consolas" w:eastAsia="Times New Roman" w:hAnsi="Consolas" w:cs="Times New Roman"/>
@@ -3689,6 +4451,7 @@
               </w:rPr>
               <w:t>return</w:t>
             </w:r>
+            <w:proofErr w:type="spellEnd"/>
             <w:r>
               <w:rPr>
                 <w:rFonts w:ascii="Consolas" w:eastAsia="Times New Roman" w:hAnsi="Consolas" w:cs="Times New Roman"/>
@@ -3707,7 +4470,117 @@
                 <w:szCs w:val="21"/>
                 <w:lang w:val="bg-BG" w:eastAsia="bg-BG"/>
               </w:rPr>
-              <w:t>"You don't have enough money"</w:t>
+              <w:t>"</w:t>
+            </w:r>
+            <w:proofErr w:type="spellStart"/>
+            <w:r>
+              <w:rPr>
+                <w:rFonts w:ascii="Consolas" w:eastAsia="Times New Roman" w:hAnsi="Consolas" w:cs="Times New Roman"/>
+                <w:color w:val="A31515"/>
+                <w:sz w:val="21"/>
+                <w:szCs w:val="21"/>
+                <w:lang w:val="bg-BG" w:eastAsia="bg-BG"/>
+              </w:rPr>
+              <w:t>You</w:t>
+            </w:r>
+            <w:proofErr w:type="spellEnd"/>
+            <w:r>
+              <w:rPr>
+                <w:rFonts w:ascii="Consolas" w:eastAsia="Times New Roman" w:hAnsi="Consolas" w:cs="Times New Roman"/>
+                <w:color w:val="A31515"/>
+                <w:sz w:val="21"/>
+                <w:szCs w:val="21"/>
+                <w:lang w:val="bg-BG" w:eastAsia="bg-BG"/>
+              </w:rPr>
+              <w:t xml:space="preserve"> </w:t>
+            </w:r>
+            <w:proofErr w:type="spellStart"/>
+            <w:r>
+              <w:rPr>
+                <w:rFonts w:ascii="Consolas" w:eastAsia="Times New Roman" w:hAnsi="Consolas" w:cs="Times New Roman"/>
+                <w:color w:val="A31515"/>
+                <w:sz w:val="21"/>
+                <w:szCs w:val="21"/>
+                <w:lang w:val="bg-BG" w:eastAsia="bg-BG"/>
+              </w:rPr>
+              <w:t>don't</w:t>
+            </w:r>
+            <w:proofErr w:type="spellEnd"/>
+            <w:r>
+              <w:rPr>
+                <w:rFonts w:ascii="Consolas" w:eastAsia="Times New Roman" w:hAnsi="Consolas" w:cs="Times New Roman"/>
+                <w:color w:val="A31515"/>
+                <w:sz w:val="21"/>
+                <w:szCs w:val="21"/>
+                <w:lang w:val="bg-BG" w:eastAsia="bg-BG"/>
+              </w:rPr>
+              <w:t xml:space="preserve"> </w:t>
+            </w:r>
+            <w:proofErr w:type="spellStart"/>
+            <w:r>
+              <w:rPr>
+                <w:rFonts w:ascii="Consolas" w:eastAsia="Times New Roman" w:hAnsi="Consolas" w:cs="Times New Roman"/>
+                <w:color w:val="A31515"/>
+                <w:sz w:val="21"/>
+                <w:szCs w:val="21"/>
+                <w:lang w:val="bg-BG" w:eastAsia="bg-BG"/>
+              </w:rPr>
+              <w:t>have</w:t>
+            </w:r>
+            <w:proofErr w:type="spellEnd"/>
+            <w:r>
+              <w:rPr>
+                <w:rFonts w:ascii="Consolas" w:eastAsia="Times New Roman" w:hAnsi="Consolas" w:cs="Times New Roman"/>
+                <w:color w:val="A31515"/>
+                <w:sz w:val="21"/>
+                <w:szCs w:val="21"/>
+                <w:lang w:val="bg-BG" w:eastAsia="bg-BG"/>
+              </w:rPr>
+              <w:t xml:space="preserve"> </w:t>
+            </w:r>
+            <w:proofErr w:type="spellStart"/>
+            <w:r>
+              <w:rPr>
+                <w:rFonts w:ascii="Consolas" w:eastAsia="Times New Roman" w:hAnsi="Consolas" w:cs="Times New Roman"/>
+                <w:color w:val="A31515"/>
+                <w:sz w:val="21"/>
+                <w:szCs w:val="21"/>
+                <w:lang w:val="bg-BG" w:eastAsia="bg-BG"/>
+              </w:rPr>
+              <w:t>enough</w:t>
+            </w:r>
+            <w:proofErr w:type="spellEnd"/>
+            <w:r>
+              <w:rPr>
+                <w:rFonts w:ascii="Consolas" w:eastAsia="Times New Roman" w:hAnsi="Consolas" w:cs="Times New Roman"/>
+                <w:color w:val="A31515"/>
+                <w:sz w:val="21"/>
+                <w:szCs w:val="21"/>
+                <w:lang w:val="bg-BG" w:eastAsia="bg-BG"/>
+              </w:rPr>
+              <w:t xml:space="preserve"> </w:t>
+            </w:r>
+            <w:proofErr w:type="spellStart"/>
+            <w:r>
+              <w:rPr>
+                <w:rFonts w:ascii="Consolas" w:eastAsia="Times New Roman" w:hAnsi="Consolas" w:cs="Times New Roman"/>
+                <w:color w:val="A31515"/>
+                <w:sz w:val="21"/>
+                <w:szCs w:val="21"/>
+                <w:lang w:val="bg-BG" w:eastAsia="bg-BG"/>
+              </w:rPr>
+              <w:t>money</w:t>
+            </w:r>
+            <w:proofErr w:type="spellEnd"/>
+            <w:r>
+              <w:rPr>
+                <w:rFonts w:ascii="Consolas" w:eastAsia="Times New Roman" w:hAnsi="Consolas" w:cs="Times New Roman"/>
+                <w:color w:val="A31515"/>
+                <w:sz w:val="21"/>
+                <w:szCs w:val="21"/>
+                <w:lang w:val="bg-BG" w:eastAsia="bg-BG"/>
+              </w:rPr>
+              <w:t>"</w:t>
             </w:r>
             <w:r>
               <w:rPr>
@@ -3742,6 +4615,7 @@
               </w:rPr>
               <w:t xml:space="preserve">    } </w:t>
             </w:r>
+            <w:proofErr w:type="spellStart"/>
             <w:r>
               <w:rPr>
                 <w:rFonts w:ascii="Consolas" w:eastAsia="Times New Roman" w:hAnsi="Consolas" w:cs="Times New Roman"/>
@@ -3752,6 +4626,7 @@
               </w:rPr>
               <w:t>else</w:t>
             </w:r>
+            <w:proofErr w:type="spellEnd"/>
             <w:r>
               <w:rPr>
                 <w:rFonts w:ascii="Consolas" w:eastAsia="Times New Roman" w:hAnsi="Consolas" w:cs="Times New Roman"/>
@@ -3785,6 +4660,7 @@
               </w:rPr>
               <w:t xml:space="preserve">      </w:t>
             </w:r>
+            <w:proofErr w:type="spellStart"/>
             <w:r>
               <w:rPr>
                 <w:rFonts w:ascii="Consolas" w:eastAsia="Times New Roman" w:hAnsi="Consolas" w:cs="Times New Roman"/>
@@ -3795,6 +4671,7 @@
               </w:rPr>
               <w:t>return</w:t>
             </w:r>
+            <w:proofErr w:type="spellEnd"/>
             <w:r>
               <w:rPr>
                 <w:rFonts w:ascii="Consolas" w:eastAsia="Times New Roman" w:hAnsi="Consolas" w:cs="Times New Roman"/>
@@ -3813,7 +4690,95 @@
                 <w:szCs w:val="21"/>
                 <w:lang w:val="bg-BG" w:eastAsia="bg-BG"/>
               </w:rPr>
-              <w:t xml:space="preserve">`Book bought. You have </w:t>
+              <w:t>`</w:t>
+            </w:r>
+            <w:proofErr w:type="spellStart"/>
+            <w:r>
+              <w:rPr>
+                <w:rFonts w:ascii="Consolas" w:eastAsia="Times New Roman" w:hAnsi="Consolas" w:cs="Times New Roman"/>
+                <w:color w:val="A31515"/>
+                <w:sz w:val="21"/>
+                <w:szCs w:val="21"/>
+                <w:lang w:val="bg-BG" w:eastAsia="bg-BG"/>
+              </w:rPr>
+              <w:t>Book</w:t>
+            </w:r>
+            <w:proofErr w:type="spellEnd"/>
+            <w:r>
+              <w:rPr>
+                <w:rFonts w:ascii="Consolas" w:eastAsia="Times New Roman" w:hAnsi="Consolas" w:cs="Times New Roman"/>
+                <w:color w:val="A31515"/>
+                <w:sz w:val="21"/>
+                <w:szCs w:val="21"/>
+                <w:lang w:val="bg-BG" w:eastAsia="bg-BG"/>
+              </w:rPr>
+              <w:t xml:space="preserve"> </w:t>
+            </w:r>
+            <w:proofErr w:type="spellStart"/>
+            <w:r>
+              <w:rPr>
+                <w:rFonts w:ascii="Consolas" w:eastAsia="Times New Roman" w:hAnsi="Consolas" w:cs="Times New Roman"/>
+                <w:color w:val="A31515"/>
+                <w:sz w:val="21"/>
+                <w:szCs w:val="21"/>
+                <w:lang w:val="bg-BG" w:eastAsia="bg-BG"/>
+              </w:rPr>
+              <w:t>bought</w:t>
+            </w:r>
+            <w:proofErr w:type="spellEnd"/>
+            <w:r>
+              <w:rPr>
+                <w:rFonts w:ascii="Consolas" w:eastAsia="Times New Roman" w:hAnsi="Consolas" w:cs="Times New Roman"/>
+                <w:color w:val="A31515"/>
+                <w:sz w:val="21"/>
+                <w:szCs w:val="21"/>
+                <w:lang w:val="bg-BG" w:eastAsia="bg-BG"/>
+              </w:rPr>
+              <w:t xml:space="preserve">. </w:t>
+            </w:r>
+            <w:proofErr w:type="spellStart"/>
+            <w:r>
+              <w:rPr>
+                <w:rFonts w:ascii="Consolas" w:eastAsia="Times New Roman" w:hAnsi="Consolas" w:cs="Times New Roman"/>
+                <w:color w:val="A31515"/>
+                <w:sz w:val="21"/>
+                <w:szCs w:val="21"/>
+                <w:lang w:val="bg-BG" w:eastAsia="bg-BG"/>
+              </w:rPr>
+              <w:t>You</w:t>
+            </w:r>
+            <w:proofErr w:type="spellEnd"/>
+            <w:r>
+              <w:rPr>
+                <w:rFonts w:ascii="Consolas" w:eastAsia="Times New Roman" w:hAnsi="Consolas" w:cs="Times New Roman"/>
+                <w:color w:val="A31515"/>
+                <w:sz w:val="21"/>
+                <w:szCs w:val="21"/>
+                <w:lang w:val="bg-BG" w:eastAsia="bg-BG"/>
+              </w:rPr>
+              <w:t xml:space="preserve"> </w:t>
+            </w:r>
+            <w:proofErr w:type="spellStart"/>
+            <w:r>
+              <w:rPr>
+                <w:rFonts w:ascii="Consolas" w:eastAsia="Times New Roman" w:hAnsi="Consolas" w:cs="Times New Roman"/>
+                <w:color w:val="A31515"/>
+                <w:sz w:val="21"/>
+                <w:szCs w:val="21"/>
+                <w:lang w:val="bg-BG" w:eastAsia="bg-BG"/>
+              </w:rPr>
+              <w:t>have</w:t>
+            </w:r>
+            <w:proofErr w:type="spellEnd"/>
+            <w:r>
+              <w:rPr>
+                <w:rFonts w:ascii="Consolas" w:eastAsia="Times New Roman" w:hAnsi="Consolas" w:cs="Times New Roman"/>
+                <w:color w:val="A31515"/>
+                <w:sz w:val="21"/>
+                <w:szCs w:val="21"/>
+                <w:lang w:val="bg-BG" w:eastAsia="bg-BG"/>
+              </w:rPr>
+              <w:t xml:space="preserve"> </w:t>
             </w:r>
             <w:r>
               <w:rPr>
@@ -3825,6 +4790,7 @@
               </w:rPr>
               <w:t>${</w:t>
             </w:r>
+            <w:proofErr w:type="spellStart"/>
             <w:r>
               <w:rPr>
                 <w:rFonts w:ascii="Consolas" w:eastAsia="Times New Roman" w:hAnsi="Consolas" w:cs="Times New Roman"/>
@@ -3835,6 +4801,7 @@
               </w:rPr>
               <w:t>result</w:t>
             </w:r>
+            <w:proofErr w:type="spellEnd"/>
             <w:r>
               <w:rPr>
                 <w:rFonts w:ascii="Consolas" w:eastAsia="Times New Roman" w:hAnsi="Consolas" w:cs="Times New Roman"/>
@@ -3853,7 +4820,29 @@
                 <w:szCs w:val="21"/>
                 <w:lang w:val="bg-BG" w:eastAsia="bg-BG"/>
               </w:rPr>
-              <w:t>$ left`</w:t>
+              <w:t xml:space="preserve">$ </w:t>
+            </w:r>
+            <w:proofErr w:type="spellStart"/>
+            <w:r>
+              <w:rPr>
+                <w:rFonts w:ascii="Consolas" w:eastAsia="Times New Roman" w:hAnsi="Consolas" w:cs="Times New Roman"/>
+                <w:color w:val="A31515"/>
+                <w:sz w:val="21"/>
+                <w:szCs w:val="21"/>
+                <w:lang w:val="bg-BG" w:eastAsia="bg-BG"/>
+              </w:rPr>
+              <w:t>left</w:t>
+            </w:r>
+            <w:proofErr w:type="spellEnd"/>
+            <w:r>
+              <w:rPr>
+                <w:rFonts w:ascii="Consolas" w:eastAsia="Times New Roman" w:hAnsi="Consolas" w:cs="Times New Roman"/>
+                <w:color w:val="A31515"/>
+                <w:sz w:val="21"/>
+                <w:szCs w:val="21"/>
+                <w:lang w:val="bg-BG" w:eastAsia="bg-BG"/>
+              </w:rPr>
+              <w:t>`</w:t>
             </w:r>
             <w:r>
               <w:rPr>
@@ -3909,6 +4898,7 @@
                 <w:szCs w:val="21"/>
                 <w:lang w:val="bg-BG" w:eastAsia="bg-BG"/>
               </w:rPr>
+              <w:lastRenderedPageBreak/>
               <w:t>  },</w:t>
             </w:r>
           </w:p>
@@ -3934,6 +4924,7 @@
               </w:rPr>
               <w:t xml:space="preserve">  </w:t>
             </w:r>
+            <w:proofErr w:type="spellStart"/>
             <w:r>
               <w:rPr>
                 <w:rFonts w:ascii="Consolas" w:eastAsia="Times New Roman" w:hAnsi="Consolas" w:cs="Times New Roman"/>
@@ -3944,6 +4935,7 @@
               </w:rPr>
               <w:t>suitableTitles</w:t>
             </w:r>
+            <w:proofErr w:type="spellEnd"/>
             <w:r>
               <w:rPr>
                 <w:rFonts w:ascii="Consolas" w:eastAsia="Times New Roman" w:hAnsi="Consolas" w:cs="Times New Roman"/>
@@ -3954,6 +4946,7 @@
               </w:rPr>
               <w:t>(</w:t>
             </w:r>
+            <w:proofErr w:type="spellStart"/>
             <w:r>
               <w:rPr>
                 <w:rFonts w:ascii="Consolas" w:eastAsia="Times New Roman" w:hAnsi="Consolas" w:cs="Times New Roman"/>
@@ -3964,6 +4957,7 @@
               </w:rPr>
               <w:t>array</w:t>
             </w:r>
+            <w:proofErr w:type="spellEnd"/>
             <w:r>
               <w:rPr>
                 <w:rFonts w:ascii="Consolas" w:eastAsia="Times New Roman" w:hAnsi="Consolas" w:cs="Times New Roman"/>
@@ -3974,6 +4968,7 @@
               </w:rPr>
               <w:t xml:space="preserve">, </w:t>
             </w:r>
+            <w:proofErr w:type="spellStart"/>
             <w:r>
               <w:rPr>
                 <w:rFonts w:ascii="Consolas" w:eastAsia="Times New Roman" w:hAnsi="Consolas" w:cs="Times New Roman"/>
@@ -3984,6 +4979,7 @@
               </w:rPr>
               <w:t>wantedGenre</w:t>
             </w:r>
+            <w:proofErr w:type="spellEnd"/>
             <w:r>
               <w:rPr>
                 <w:rFonts w:ascii="Consolas" w:eastAsia="Times New Roman" w:hAnsi="Consolas" w:cs="Times New Roman"/>
@@ -4017,6 +5013,7 @@
               </w:rPr>
               <w:t xml:space="preserve">    </w:t>
             </w:r>
+            <w:proofErr w:type="spellStart"/>
             <w:r>
               <w:rPr>
                 <w:rFonts w:ascii="Consolas" w:eastAsia="Times New Roman" w:hAnsi="Consolas" w:cs="Times New Roman"/>
@@ -4027,6 +5024,7 @@
               </w:rPr>
               <w:t>let</w:t>
             </w:r>
+            <w:proofErr w:type="spellEnd"/>
             <w:r>
               <w:rPr>
                 <w:rFonts w:ascii="Consolas" w:eastAsia="Times New Roman" w:hAnsi="Consolas" w:cs="Times New Roman"/>
@@ -4037,6 +5035,7 @@
               </w:rPr>
               <w:t xml:space="preserve"> </w:t>
             </w:r>
+            <w:proofErr w:type="spellStart"/>
             <w:r>
               <w:rPr>
                 <w:rFonts w:ascii="Consolas" w:eastAsia="Times New Roman" w:hAnsi="Consolas" w:cs="Times New Roman"/>
@@ -4047,6 +5046,7 @@
               </w:rPr>
               <w:t>resultArr</w:t>
             </w:r>
+            <w:proofErr w:type="spellEnd"/>
             <w:r>
               <w:rPr>
                 <w:rFonts w:ascii="Consolas" w:eastAsia="Times New Roman" w:hAnsi="Consolas" w:cs="Times New Roman"/>
@@ -4093,6 +5093,7 @@
               </w:rPr>
               <w:t xml:space="preserve">    </w:t>
             </w:r>
+            <w:proofErr w:type="spellStart"/>
             <w:r>
               <w:rPr>
                 <w:rFonts w:ascii="Consolas" w:eastAsia="Times New Roman" w:hAnsi="Consolas" w:cs="Times New Roman"/>
@@ -4103,6 +5104,7 @@
               </w:rPr>
               <w:t>if</w:t>
             </w:r>
+            <w:proofErr w:type="spellEnd"/>
             <w:r>
               <w:rPr>
                 <w:rFonts w:ascii="Consolas" w:eastAsia="Times New Roman" w:hAnsi="Consolas" w:cs="Times New Roman"/>
@@ -4113,6 +5115,7 @@
               </w:rPr>
               <w:t xml:space="preserve"> (!</w:t>
             </w:r>
+            <w:proofErr w:type="spellStart"/>
             <w:r>
               <w:rPr>
                 <w:rFonts w:ascii="Consolas" w:eastAsia="Times New Roman" w:hAnsi="Consolas" w:cs="Times New Roman"/>
@@ -4143,6 +5146,7 @@
               </w:rPr>
               <w:t>isArray</w:t>
             </w:r>
+            <w:proofErr w:type="spellEnd"/>
             <w:r>
               <w:rPr>
                 <w:rFonts w:ascii="Consolas" w:eastAsia="Times New Roman" w:hAnsi="Consolas" w:cs="Times New Roman"/>
@@ -4153,6 +5157,7 @@
               </w:rPr>
               <w:t>(</w:t>
             </w:r>
+            <w:proofErr w:type="spellStart"/>
             <w:r>
               <w:rPr>
                 <w:rFonts w:ascii="Consolas" w:eastAsia="Times New Roman" w:hAnsi="Consolas" w:cs="Times New Roman"/>
@@ -4163,6 +5168,7 @@
               </w:rPr>
               <w:t>array</w:t>
             </w:r>
+            <w:proofErr w:type="spellEnd"/>
             <w:r>
               <w:rPr>
                 <w:rFonts w:ascii="Consolas" w:eastAsia="Times New Roman" w:hAnsi="Consolas" w:cs="Times New Roman"/>
@@ -4173,6 +5179,7 @@
               </w:rPr>
               <w:t xml:space="preserve">) || </w:t>
             </w:r>
+            <w:proofErr w:type="spellStart"/>
             <w:r>
               <w:rPr>
                 <w:rFonts w:ascii="Consolas" w:eastAsia="Times New Roman" w:hAnsi="Consolas" w:cs="Times New Roman"/>
@@ -4183,6 +5190,7 @@
               </w:rPr>
               <w:t>typeof</w:t>
             </w:r>
+            <w:proofErr w:type="spellEnd"/>
             <w:r>
               <w:rPr>
                 <w:rFonts w:ascii="Consolas" w:eastAsia="Times New Roman" w:hAnsi="Consolas" w:cs="Times New Roman"/>
@@ -4193,6 +5201,7 @@
               </w:rPr>
               <w:t xml:space="preserve"> </w:t>
             </w:r>
+            <w:proofErr w:type="spellStart"/>
             <w:r>
               <w:rPr>
                 <w:rFonts w:ascii="Consolas" w:eastAsia="Times New Roman" w:hAnsi="Consolas" w:cs="Times New Roman"/>
@@ -4203,6 +5212,7 @@
               </w:rPr>
               <w:t>wantedGenre</w:t>
             </w:r>
+            <w:proofErr w:type="spellEnd"/>
             <w:r>
               <w:rPr>
                 <w:rFonts w:ascii="Consolas" w:eastAsia="Times New Roman" w:hAnsi="Consolas" w:cs="Times New Roman"/>
@@ -4221,7 +5231,29 @@
                 <w:szCs w:val="21"/>
                 <w:lang w:val="bg-BG" w:eastAsia="bg-BG"/>
               </w:rPr>
-              <w:t>"string"</w:t>
+              <w:t>"</w:t>
+            </w:r>
+            <w:proofErr w:type="spellStart"/>
+            <w:r>
+              <w:rPr>
+                <w:rFonts w:ascii="Consolas" w:eastAsia="Times New Roman" w:hAnsi="Consolas" w:cs="Times New Roman"/>
+                <w:color w:val="A31515"/>
+                <w:sz w:val="21"/>
+                <w:szCs w:val="21"/>
+                <w:lang w:val="bg-BG" w:eastAsia="bg-BG"/>
+              </w:rPr>
+              <w:t>string</w:t>
+            </w:r>
+            <w:proofErr w:type="spellEnd"/>
+            <w:r>
+              <w:rPr>
+                <w:rFonts w:ascii="Consolas" w:eastAsia="Times New Roman" w:hAnsi="Consolas" w:cs="Times New Roman"/>
+                <w:color w:val="A31515"/>
+                <w:sz w:val="21"/>
+                <w:szCs w:val="21"/>
+                <w:lang w:val="bg-BG" w:eastAsia="bg-BG"/>
+              </w:rPr>
+              <w:t>"</w:t>
             </w:r>
             <w:r>
               <w:rPr>
@@ -4256,6 +5288,7 @@
               </w:rPr>
               <w:t xml:space="preserve">      </w:t>
             </w:r>
+            <w:proofErr w:type="spellStart"/>
             <w:r>
               <w:rPr>
                 <w:rFonts w:ascii="Consolas" w:eastAsia="Times New Roman" w:hAnsi="Consolas" w:cs="Times New Roman"/>
@@ -4266,6 +5299,7 @@
               </w:rPr>
               <w:t>throw</w:t>
             </w:r>
+            <w:proofErr w:type="spellEnd"/>
             <w:r>
               <w:rPr>
                 <w:rFonts w:ascii="Consolas" w:eastAsia="Times New Roman" w:hAnsi="Consolas" w:cs="Times New Roman"/>
@@ -4276,6 +5310,7 @@
               </w:rPr>
               <w:t xml:space="preserve"> </w:t>
             </w:r>
+            <w:proofErr w:type="spellStart"/>
             <w:r>
               <w:rPr>
                 <w:rFonts w:ascii="Consolas" w:eastAsia="Times New Roman" w:hAnsi="Consolas" w:cs="Times New Roman"/>
@@ -4286,6 +5321,7 @@
               </w:rPr>
               <w:t>new</w:t>
             </w:r>
+            <w:proofErr w:type="spellEnd"/>
             <w:r>
               <w:rPr>
                 <w:rFonts w:ascii="Consolas" w:eastAsia="Times New Roman" w:hAnsi="Consolas" w:cs="Times New Roman"/>
@@ -4296,6 +5332,7 @@
               </w:rPr>
               <w:t xml:space="preserve"> </w:t>
             </w:r>
+            <w:proofErr w:type="spellStart"/>
             <w:r>
               <w:rPr>
                 <w:rFonts w:ascii="Consolas" w:eastAsia="Times New Roman" w:hAnsi="Consolas" w:cs="Times New Roman"/>
@@ -4306,6 +5343,7 @@
               </w:rPr>
               <w:t>Error</w:t>
             </w:r>
+            <w:proofErr w:type="spellEnd"/>
             <w:r>
               <w:rPr>
                 <w:rFonts w:ascii="Consolas" w:eastAsia="Times New Roman" w:hAnsi="Consolas" w:cs="Times New Roman"/>
@@ -4324,7 +5362,51 @@
                 <w:szCs w:val="21"/>
                 <w:lang w:val="bg-BG" w:eastAsia="bg-BG"/>
               </w:rPr>
-              <w:t>"Invalid input"</w:t>
+              <w:t>"</w:t>
+            </w:r>
+            <w:proofErr w:type="spellStart"/>
+            <w:r>
+              <w:rPr>
+                <w:rFonts w:ascii="Consolas" w:eastAsia="Times New Roman" w:hAnsi="Consolas" w:cs="Times New Roman"/>
+                <w:color w:val="A31515"/>
+                <w:sz w:val="21"/>
+                <w:szCs w:val="21"/>
+                <w:lang w:val="bg-BG" w:eastAsia="bg-BG"/>
+              </w:rPr>
+              <w:t>Invalid</w:t>
+            </w:r>
+            <w:proofErr w:type="spellEnd"/>
+            <w:r>
+              <w:rPr>
+                <w:rFonts w:ascii="Consolas" w:eastAsia="Times New Roman" w:hAnsi="Consolas" w:cs="Times New Roman"/>
+                <w:color w:val="A31515"/>
+                <w:sz w:val="21"/>
+                <w:szCs w:val="21"/>
+                <w:lang w:val="bg-BG" w:eastAsia="bg-BG"/>
+              </w:rPr>
+              <w:t xml:space="preserve"> </w:t>
+            </w:r>
+            <w:proofErr w:type="spellStart"/>
+            <w:r>
+              <w:rPr>
+                <w:rFonts w:ascii="Consolas" w:eastAsia="Times New Roman" w:hAnsi="Consolas" w:cs="Times New Roman"/>
+                <w:color w:val="A31515"/>
+                <w:sz w:val="21"/>
+                <w:szCs w:val="21"/>
+                <w:lang w:val="bg-BG" w:eastAsia="bg-BG"/>
+              </w:rPr>
+              <w:t>input</w:t>
+            </w:r>
+            <w:proofErr w:type="spellEnd"/>
+            <w:r>
+              <w:rPr>
+                <w:rFonts w:ascii="Consolas" w:eastAsia="Times New Roman" w:hAnsi="Consolas" w:cs="Times New Roman"/>
+                <w:color w:val="A31515"/>
+                <w:sz w:val="21"/>
+                <w:szCs w:val="21"/>
+                <w:lang w:val="bg-BG" w:eastAsia="bg-BG"/>
+              </w:rPr>
+              <w:t>"</w:t>
             </w:r>
             <w:r>
               <w:rPr>
@@ -4382,6 +5464,7 @@
               </w:rPr>
               <w:t xml:space="preserve">    </w:t>
             </w:r>
+            <w:proofErr w:type="spellStart"/>
             <w:r>
               <w:rPr>
                 <w:rFonts w:ascii="Consolas" w:eastAsia="Times New Roman" w:hAnsi="Consolas" w:cs="Times New Roman"/>
@@ -4412,6 +5495,7 @@
               </w:rPr>
               <w:t>map</w:t>
             </w:r>
+            <w:proofErr w:type="spellEnd"/>
             <w:r>
               <w:rPr>
                 <w:rFonts w:ascii="Consolas" w:eastAsia="Times New Roman" w:hAnsi="Consolas" w:cs="Times New Roman"/>
@@ -4422,6 +5506,7 @@
               </w:rPr>
               <w:t>((</w:t>
             </w:r>
+            <w:proofErr w:type="spellStart"/>
             <w:r>
               <w:rPr>
                 <w:rFonts w:ascii="Consolas" w:eastAsia="Times New Roman" w:hAnsi="Consolas" w:cs="Times New Roman"/>
@@ -4432,6 +5517,7 @@
               </w:rPr>
               <w:t>obj</w:t>
             </w:r>
+            <w:proofErr w:type="spellEnd"/>
             <w:r>
               <w:rPr>
                 <w:rFonts w:ascii="Consolas" w:eastAsia="Times New Roman" w:hAnsi="Consolas" w:cs="Times New Roman"/>
@@ -4485,6 +5571,7 @@
               </w:rPr>
               <w:t xml:space="preserve">      </w:t>
             </w:r>
+            <w:proofErr w:type="spellStart"/>
             <w:r>
               <w:rPr>
                 <w:rFonts w:ascii="Consolas" w:eastAsia="Times New Roman" w:hAnsi="Consolas" w:cs="Times New Roman"/>
@@ -4495,6 +5582,7 @@
               </w:rPr>
               <w:t>if</w:t>
             </w:r>
+            <w:proofErr w:type="spellEnd"/>
             <w:r>
               <w:rPr>
                 <w:rFonts w:ascii="Consolas" w:eastAsia="Times New Roman" w:hAnsi="Consolas" w:cs="Times New Roman"/>
@@ -4505,6 +5593,7 @@
               </w:rPr>
               <w:t xml:space="preserve"> (</w:t>
             </w:r>
+            <w:proofErr w:type="spellStart"/>
             <w:r>
               <w:rPr>
                 <w:rFonts w:ascii="Consolas" w:eastAsia="Times New Roman" w:hAnsi="Consolas" w:cs="Times New Roman"/>
@@ -4535,6 +5624,7 @@
               </w:rPr>
               <w:t>genre</w:t>
             </w:r>
+            <w:proofErr w:type="spellEnd"/>
             <w:r>
               <w:rPr>
                 <w:rFonts w:ascii="Consolas" w:eastAsia="Times New Roman" w:hAnsi="Consolas" w:cs="Times New Roman"/>
@@ -4545,6 +5635,7 @@
               </w:rPr>
               <w:t xml:space="preserve"> === </w:t>
             </w:r>
+            <w:proofErr w:type="spellStart"/>
             <w:r>
               <w:rPr>
                 <w:rFonts w:ascii="Consolas" w:eastAsia="Times New Roman" w:hAnsi="Consolas" w:cs="Times New Roman"/>
@@ -4555,6 +5646,7 @@
               </w:rPr>
               <w:t>wantedGenre</w:t>
             </w:r>
+            <w:proofErr w:type="spellEnd"/>
             <w:r>
               <w:rPr>
                 <w:rFonts w:ascii="Consolas" w:eastAsia="Times New Roman" w:hAnsi="Consolas" w:cs="Times New Roman"/>
@@ -4588,6 +5680,7 @@
               </w:rPr>
               <w:t xml:space="preserve">        </w:t>
             </w:r>
+            <w:proofErr w:type="spellStart"/>
             <w:r>
               <w:rPr>
                 <w:rFonts w:ascii="Consolas" w:eastAsia="Times New Roman" w:hAnsi="Consolas" w:cs="Times New Roman"/>
@@ -4618,6 +5711,7 @@
               </w:rPr>
               <w:t>push</w:t>
             </w:r>
+            <w:proofErr w:type="spellEnd"/>
             <w:r>
               <w:rPr>
                 <w:rFonts w:ascii="Consolas" w:eastAsia="Times New Roman" w:hAnsi="Consolas" w:cs="Times New Roman"/>
@@ -4628,6 +5722,7 @@
               </w:rPr>
               <w:t>(</w:t>
             </w:r>
+            <w:proofErr w:type="spellStart"/>
             <w:r>
               <w:rPr>
                 <w:rFonts w:ascii="Consolas" w:eastAsia="Times New Roman" w:hAnsi="Consolas" w:cs="Times New Roman"/>
@@ -4658,6 +5753,7 @@
               </w:rPr>
               <w:t>title</w:t>
             </w:r>
+            <w:proofErr w:type="spellEnd"/>
             <w:r>
               <w:rPr>
                 <w:rFonts w:ascii="Consolas" w:eastAsia="Times New Roman" w:hAnsi="Consolas" w:cs="Times New Roman"/>
@@ -4737,6 +5833,7 @@
               </w:rPr>
               <w:t xml:space="preserve">    </w:t>
             </w:r>
+            <w:proofErr w:type="spellStart"/>
             <w:r>
               <w:rPr>
                 <w:rFonts w:ascii="Consolas" w:eastAsia="Times New Roman" w:hAnsi="Consolas" w:cs="Times New Roman"/>
@@ -4747,6 +5844,7 @@
               </w:rPr>
               <w:t>return</w:t>
             </w:r>
+            <w:proofErr w:type="spellEnd"/>
             <w:r>
               <w:rPr>
                 <w:rFonts w:ascii="Consolas" w:eastAsia="Times New Roman" w:hAnsi="Consolas" w:cs="Times New Roman"/>
@@ -4757,6 +5855,7 @@
               </w:rPr>
               <w:t xml:space="preserve"> </w:t>
             </w:r>
+            <w:proofErr w:type="spellStart"/>
             <w:r>
               <w:rPr>
                 <w:rFonts w:ascii="Consolas" w:eastAsia="Times New Roman" w:hAnsi="Consolas" w:cs="Times New Roman"/>
@@ -4767,6 +5866,7 @@
               </w:rPr>
               <w:t>resultArr</w:t>
             </w:r>
+            <w:proofErr w:type="spellEnd"/>
             <w:r>
               <w:rPr>
                 <w:rFonts w:ascii="Consolas" w:eastAsia="Times New Roman" w:hAnsi="Consolas" w:cs="Times New Roman"/>
@@ -5770,7 +6870,7 @@
     <w:lsdException w:name="Unresolved Mention" w:semiHidden="1" w:unhideWhenUsed="1"/>
     <w:lsdException w:name="Smart Link" w:semiHidden="1" w:unhideWhenUsed="1"/>
   </w:latentStyles>
-  <w:style w:type="paragraph" w:default="1" w:styleId="a">
+  <w:style w:type="paragraph" w:default="1" w:styleId="Normal">
     <w:name w:val="Normal"/>
     <w:qFormat/>
     <w:rsid w:val="00C12736"/>
@@ -5778,11 +6878,11 @@
       <w:spacing w:line="256" w:lineRule="auto"/>
     </w:pPr>
   </w:style>
-  <w:style w:type="paragraph" w:styleId="1">
+  <w:style w:type="paragraph" w:styleId="Heading1">
     <w:name w:val="heading 1"/>
-    <w:basedOn w:val="a"/>
-    <w:next w:val="a"/>
-    <w:link w:val="10"/>
+    <w:basedOn w:val="Normal"/>
+    <w:next w:val="Normal"/>
+    <w:link w:val="Heading1Char"/>
     <w:uiPriority w:val="9"/>
     <w:qFormat/>
     <w:rsid w:val="00C12736"/>
@@ -5800,13 +6900,13 @@
       <w:szCs w:val="32"/>
     </w:rPr>
   </w:style>
-  <w:style w:type="character" w:default="1" w:styleId="a0">
+  <w:style w:type="character" w:default="1" w:styleId="DefaultParagraphFont">
     <w:name w:val="Default Paragraph Font"/>
     <w:uiPriority w:val="1"/>
     <w:semiHidden/>
     <w:unhideWhenUsed/>
   </w:style>
-  <w:style w:type="table" w:default="1" w:styleId="a1">
+  <w:style w:type="table" w:default="1" w:styleId="TableNormal">
     <w:name w:val="Normal Table"/>
     <w:uiPriority w:val="99"/>
     <w:semiHidden/>
@@ -5821,16 +6921,16 @@
       </w:tblCellMar>
     </w:tblPr>
   </w:style>
-  <w:style w:type="numbering" w:default="1" w:styleId="a2">
+  <w:style w:type="numbering" w:default="1" w:styleId="NoList">
     <w:name w:val="No List"/>
     <w:uiPriority w:val="99"/>
     <w:semiHidden/>
     <w:unhideWhenUsed/>
   </w:style>
-  <w:style w:type="character" w:customStyle="1" w:styleId="10">
-    <w:name w:val="Заглавие 1 Знак"/>
-    <w:basedOn w:val="a0"/>
-    <w:link w:val="1"/>
+  <w:style w:type="character" w:customStyle="1" w:styleId="Heading1Char">
+    <w:name w:val="Heading 1 Char"/>
+    <w:basedOn w:val="DefaultParagraphFont"/>
+    <w:link w:val="Heading1"/>
     <w:uiPriority w:val="9"/>
     <w:rsid w:val="00C12736"/>
     <w:rPr>
@@ -5841,10 +6941,10 @@
       <w:szCs w:val="32"/>
     </w:rPr>
   </w:style>
-  <w:style w:type="paragraph" w:styleId="HTML">
+  <w:style w:type="paragraph" w:styleId="HTMLPreformatted">
     <w:name w:val="HTML Preformatted"/>
-    <w:basedOn w:val="a"/>
-    <w:link w:val="HTML0"/>
+    <w:basedOn w:val="Normal"/>
+    <w:link w:val="HTMLPreformattedChar"/>
     <w:uiPriority w:val="99"/>
     <w:semiHidden/>
     <w:unhideWhenUsed/>
@@ -5876,10 +6976,10 @@
       <w:szCs w:val="20"/>
     </w:rPr>
   </w:style>
-  <w:style w:type="character" w:customStyle="1" w:styleId="HTML0">
-    <w:name w:val="HTML стандартен Знак"/>
-    <w:basedOn w:val="a0"/>
-    <w:link w:val="HTML"/>
+  <w:style w:type="character" w:customStyle="1" w:styleId="HTMLPreformattedChar">
+    <w:name w:val="HTML Preformatted Char"/>
+    <w:basedOn w:val="DefaultParagraphFont"/>
+    <w:link w:val="HTMLPreformatted"/>
     <w:uiPriority w:val="99"/>
     <w:semiHidden/>
     <w:rsid w:val="00C12736"/>
@@ -5889,9 +6989,9 @@
       <w:szCs w:val="20"/>
     </w:rPr>
   </w:style>
-  <w:style w:type="paragraph" w:styleId="a3">
+  <w:style w:type="paragraph" w:styleId="ListParagraph">
     <w:name w:val="List Paragraph"/>
-    <w:basedOn w:val="a"/>
+    <w:basedOn w:val="Normal"/>
     <w:uiPriority w:val="34"/>
     <w:qFormat/>
     <w:rsid w:val="00C12736"/>
@@ -5902,7 +7002,7 @@
   </w:style>
   <w:style w:type="character" w:customStyle="1" w:styleId="CodeChar">
     <w:name w:val="Code Char"/>
-    <w:basedOn w:val="a0"/>
+    <w:basedOn w:val="DefaultParagraphFont"/>
     <w:link w:val="Code"/>
     <w:qFormat/>
     <w:locked/>
@@ -5915,7 +7015,7 @@
   </w:style>
   <w:style w:type="paragraph" w:customStyle="1" w:styleId="Code">
     <w:name w:val="Code"/>
-    <w:basedOn w:val="a"/>
+    <w:basedOn w:val="Normal"/>
     <w:link w:val="CodeChar"/>
     <w:qFormat/>
     <w:rsid w:val="00C12736"/>
@@ -5930,12 +7030,12 @@
   </w:style>
   <w:style w:type="character" w:customStyle="1" w:styleId="jlqj4b">
     <w:name w:val="jlqj4b"/>
-    <w:basedOn w:val="a0"/>
+    <w:basedOn w:val="DefaultParagraphFont"/>
     <w:rsid w:val="00C12736"/>
   </w:style>
-  <w:style w:type="table" w:styleId="a4">
+  <w:style w:type="table" w:styleId="TableGrid">
     <w:name w:val="Table Grid"/>
-    <w:basedOn w:val="a1"/>
+    <w:basedOn w:val="TableNormal"/>
     <w:uiPriority w:val="59"/>
     <w:rsid w:val="00C12736"/>
     <w:pPr>

</xml_diff>